<commit_message>
Adicionados métodos à classe serviço; Iniciação da class Controller.
</commit_message>
<xml_diff>
--- a/relatorios/fase_B/REB-G2.docx
+++ b/relatorios/fase_B/REB-G2.docx
@@ -2961,8 +2961,30 @@
           <w:lang w:val="en-GB"/>
         </w:rPr>
         <w:lastRenderedPageBreak/>
-        <w:t>Lista de siglas e acrónimos</w:t>
-      </w:r>
+        <w:t xml:space="preserve">Lista de </w:t>
+      </w:r>
+      <w:proofErr w:type="spellStart"/>
+      <w:r>
+        <w:rPr>
+          <w:lang w:val="en-GB"/>
+        </w:rPr>
+        <w:t>siglas</w:t>
+      </w:r>
+      <w:proofErr w:type="spellEnd"/>
+      <w:r>
+        <w:rPr>
+          <w:lang w:val="en-GB"/>
+        </w:rPr>
+        <w:t xml:space="preserve"> e </w:t>
+      </w:r>
+      <w:proofErr w:type="spellStart"/>
+      <w:r>
+        <w:rPr>
+          <w:lang w:val="en-GB"/>
+        </w:rPr>
+        <w:t>acrónimos</w:t>
+      </w:r>
+      <w:proofErr w:type="spellEnd"/>
     </w:p>
     <w:p>
       <w:pPr>
@@ -3104,7 +3126,25 @@
           <w:iCs/>
           <w:lang w:eastAsia="en-US"/>
         </w:rPr>
-        <w:t>MPEG Layer 3</w:t>
+        <w:t xml:space="preserve">MPEG </w:t>
+      </w:r>
+      <w:proofErr w:type="spellStart"/>
+      <w:r>
+        <w:rPr>
+          <w:i/>
+          <w:iCs/>
+          <w:lang w:eastAsia="en-US"/>
+        </w:rPr>
+        <w:t>Layer</w:t>
+      </w:r>
+      <w:proofErr w:type="spellEnd"/>
+      <w:r>
+        <w:rPr>
+          <w:i/>
+          <w:iCs/>
+          <w:lang w:eastAsia="en-US"/>
+        </w:rPr>
+        <w:t xml:space="preserve"> 3</w:t>
       </w:r>
     </w:p>
     <w:p>
@@ -3140,14 +3180,52 @@
         </w:rPr>
         <w:tab/>
       </w:r>
+      <w:proofErr w:type="spellStart"/>
       <w:r>
         <w:rPr>
           <w:i/>
           <w:iCs/>
           <w:lang w:eastAsia="en-US"/>
         </w:rPr>
-        <w:t>Transmission Control Protocol</w:t>
-      </w:r>
+        <w:t>Transmission</w:t>
+      </w:r>
+      <w:proofErr w:type="spellEnd"/>
+      <w:r>
+        <w:rPr>
+          <w:i/>
+          <w:iCs/>
+          <w:lang w:eastAsia="en-US"/>
+        </w:rPr>
+        <w:t xml:space="preserve"> </w:t>
+      </w:r>
+      <w:proofErr w:type="spellStart"/>
+      <w:r>
+        <w:rPr>
+          <w:i/>
+          <w:iCs/>
+          <w:lang w:eastAsia="en-US"/>
+        </w:rPr>
+        <w:t>Control</w:t>
+      </w:r>
+      <w:proofErr w:type="spellEnd"/>
+      <w:r>
+        <w:rPr>
+          <w:i/>
+          <w:iCs/>
+          <w:lang w:eastAsia="en-US"/>
+        </w:rPr>
+        <w:t xml:space="preserve"> </w:t>
+      </w:r>
+      <w:proofErr w:type="spellStart"/>
+      <w:r>
+        <w:rPr>
+          <w:i/>
+          <w:iCs/>
+          <w:lang w:eastAsia="en-US"/>
+        </w:rPr>
+        <w:t>Protocol</w:t>
+      </w:r>
+      <w:proofErr w:type="spellEnd"/>
     </w:p>
     <w:p>
       <w:pPr>
@@ -3185,8 +3263,17 @@
           <w:i/>
           <w:iCs/>
         </w:rPr>
-        <w:t>Internet Protocol</w:t>
-      </w:r>
+        <w:t xml:space="preserve">Internet </w:t>
+      </w:r>
+      <w:proofErr w:type="spellStart"/>
+      <w:r>
+        <w:rPr>
+          <w:i/>
+          <w:iCs/>
+        </w:rPr>
+        <w:t>Protocol</w:t>
+      </w:r>
+      <w:proofErr w:type="spellEnd"/>
     </w:p>
     <w:p>
       <w:pPr>
@@ -3219,6 +3306,7 @@
         </w:rPr>
         <w:tab/>
       </w:r>
+      <w:proofErr w:type="spellStart"/>
       <w:r>
         <w:rPr>
           <w:i/>
@@ -3226,13 +3314,39 @@
         </w:rPr>
         <w:t>Structured</w:t>
       </w:r>
+      <w:proofErr w:type="spellEnd"/>
       <w:r>
         <w:rPr>
           <w:i/>
           <w:iCs/>
         </w:rPr>
-        <w:t xml:space="preserve"> Query Language</w:t>
-      </w:r>
+        <w:t xml:space="preserve"> </w:t>
+      </w:r>
+      <w:proofErr w:type="spellStart"/>
+      <w:r>
+        <w:rPr>
+          <w:i/>
+          <w:iCs/>
+        </w:rPr>
+        <w:t>Query</w:t>
+      </w:r>
+      <w:proofErr w:type="spellEnd"/>
+      <w:r>
+        <w:rPr>
+          <w:i/>
+          <w:iCs/>
+        </w:rPr>
+        <w:t xml:space="preserve"> </w:t>
+      </w:r>
+      <w:proofErr w:type="spellStart"/>
+      <w:r>
+        <w:rPr>
+          <w:i/>
+          <w:iCs/>
+        </w:rPr>
+        <w:t>Language</w:t>
+      </w:r>
+      <w:proofErr w:type="spellEnd"/>
     </w:p>
     <w:p>
       <w:pPr>
@@ -3265,12 +3379,53 @@
         </w:rPr>
         <w:tab/>
       </w:r>
+      <w:proofErr w:type="spellStart"/>
       <w:r>
         <w:rPr>
           <w:i/>
           <w:iCs/>
         </w:rPr>
-        <w:t xml:space="preserve">HyperText Markup Language </w:t>
+        <w:t>HyperText</w:t>
+      </w:r>
+      <w:proofErr w:type="spellEnd"/>
+      <w:r>
+        <w:rPr>
+          <w:i/>
+          <w:iCs/>
+        </w:rPr>
+        <w:t xml:space="preserve"> </w:t>
+      </w:r>
+      <w:proofErr w:type="spellStart"/>
+      <w:r>
+        <w:rPr>
+          <w:i/>
+          <w:iCs/>
+        </w:rPr>
+        <w:t>Markup</w:t>
+      </w:r>
+      <w:proofErr w:type="spellEnd"/>
+      <w:r>
+        <w:rPr>
+          <w:i/>
+          <w:iCs/>
+        </w:rPr>
+        <w:t xml:space="preserve"> </w:t>
+      </w:r>
+      <w:proofErr w:type="spellStart"/>
+      <w:r>
+        <w:rPr>
+          <w:i/>
+          <w:iCs/>
+        </w:rPr>
+        <w:t>Language</w:t>
+      </w:r>
+      <w:proofErr w:type="spellEnd"/>
+      <w:r>
+        <w:rPr>
+          <w:i/>
+          <w:iCs/>
+        </w:rPr>
+        <w:t xml:space="preserve"> </w:t>
       </w:r>
     </w:p>
     <w:p>
@@ -3309,7 +3464,23 @@
           <w:i/>
           <w:iCs/>
         </w:rPr>
-        <w:t>Internet Service Provider</w:t>
+        <w:t xml:space="preserve">Internet </w:t>
+      </w:r>
+      <w:proofErr w:type="spellStart"/>
+      <w:r>
+        <w:rPr>
+          <w:i/>
+          <w:iCs/>
+        </w:rPr>
+        <w:t>Service</w:t>
+      </w:r>
+      <w:proofErr w:type="spellEnd"/>
+      <w:r>
+        <w:rPr>
+          <w:i/>
+          <w:iCs/>
+        </w:rPr>
+        <w:t xml:space="preserve"> Provider</w:t>
       </w:r>
     </w:p>
     <w:p>
@@ -3348,7 +3519,23 @@
           <w:i/>
           <w:iCs/>
         </w:rPr>
-        <w:t>Serial Peripheral Interface</w:t>
+        <w:t xml:space="preserve">Serial </w:t>
+      </w:r>
+      <w:proofErr w:type="spellStart"/>
+      <w:r>
+        <w:rPr>
+          <w:i/>
+          <w:iCs/>
+        </w:rPr>
+        <w:t>Peripheral</w:t>
+      </w:r>
+      <w:proofErr w:type="spellEnd"/>
+      <w:r>
+        <w:rPr>
+          <w:i/>
+          <w:iCs/>
+        </w:rPr>
+        <w:t xml:space="preserve"> Interface</w:t>
       </w:r>
       <w:r>
         <w:rPr>
@@ -3389,13 +3576,31 @@
         </w:rPr>
         <w:tab/>
       </w:r>
+      <w:proofErr w:type="spellStart"/>
       <w:r>
         <w:rPr>
           <w:i/>
           <w:iCs/>
         </w:rPr>
-        <w:t>Inter-Integrated Circuit</w:t>
-      </w:r>
+        <w:t>Inter-Integrated</w:t>
+      </w:r>
+      <w:proofErr w:type="spellEnd"/>
+      <w:r>
+        <w:rPr>
+          <w:i/>
+          <w:iCs/>
+        </w:rPr>
+        <w:t xml:space="preserve"> </w:t>
+      </w:r>
+      <w:proofErr w:type="spellStart"/>
+      <w:r>
+        <w:rPr>
+          <w:i/>
+          <w:iCs/>
+        </w:rPr>
+        <w:t>Circuit</w:t>
+      </w:r>
+      <w:proofErr w:type="spellEnd"/>
       <w:r>
         <w:rPr>
           <w:b/>
@@ -3507,39 +3712,86 @@
       <w:r>
         <w:t xml:space="preserve"> (</w:t>
       </w:r>
+      <w:proofErr w:type="spellStart"/>
       <w:r>
         <w:rPr>
           <w:i/>
           <w:iCs/>
           <w:lang w:eastAsia="en-US"/>
         </w:rPr>
-        <w:t>Transmission Control Protocol</w:t>
-      </w:r>
-      <w:r>
-        <w:t>)</w:t>
-      </w:r>
-      <w:r>
-        <w:t xml:space="preserve"> </w:t>
-      </w:r>
-      <w:r>
-        <w:t>/</w:t>
-      </w:r>
-      <w:r>
-        <w:t xml:space="preserve"> </w:t>
-      </w:r>
-      <w:r>
-        <w:t>IP</w:t>
-      </w:r>
-      <w:r>
-        <w:t xml:space="preserve"> (</w:t>
-      </w:r>
+        <w:t>Transmission</w:t>
+      </w:r>
+      <w:proofErr w:type="spellEnd"/>
       <w:r>
         <w:rPr>
           <w:i/>
           <w:iCs/>
-        </w:rPr>
-        <w:t>Internet Protocol</w:t>
-      </w:r>
+          <w:lang w:eastAsia="en-US"/>
+        </w:rPr>
+        <w:t xml:space="preserve"> </w:t>
+      </w:r>
+      <w:proofErr w:type="spellStart"/>
+      <w:r>
+        <w:rPr>
+          <w:i/>
+          <w:iCs/>
+          <w:lang w:eastAsia="en-US"/>
+        </w:rPr>
+        <w:t>Control</w:t>
+      </w:r>
+      <w:proofErr w:type="spellEnd"/>
+      <w:r>
+        <w:rPr>
+          <w:i/>
+          <w:iCs/>
+          <w:lang w:eastAsia="en-US"/>
+        </w:rPr>
+        <w:t xml:space="preserve"> </w:t>
+      </w:r>
+      <w:proofErr w:type="spellStart"/>
+      <w:r>
+        <w:rPr>
+          <w:i/>
+          <w:iCs/>
+          <w:lang w:eastAsia="en-US"/>
+        </w:rPr>
+        <w:t>Protocol</w:t>
+      </w:r>
+      <w:proofErr w:type="spellEnd"/>
+      <w:r>
+        <w:t>)</w:t>
+      </w:r>
+      <w:r>
+        <w:t xml:space="preserve"> </w:t>
+      </w:r>
+      <w:r>
+        <w:t>/</w:t>
+      </w:r>
+      <w:r>
+        <w:t xml:space="preserve"> </w:t>
+      </w:r>
+      <w:r>
+        <w:t>IP</w:t>
+      </w:r>
+      <w:r>
+        <w:t xml:space="preserve"> (</w:t>
+      </w:r>
+      <w:r>
+        <w:rPr>
+          <w:i/>
+          <w:iCs/>
+        </w:rPr>
+        <w:t xml:space="preserve">Internet </w:t>
+      </w:r>
+      <w:proofErr w:type="spellStart"/>
+      <w:r>
+        <w:rPr>
+          <w:i/>
+          <w:iCs/>
+        </w:rPr>
+        <w:t>Protocol</w:t>
+      </w:r>
+      <w:proofErr w:type="spellEnd"/>
       <w:r>
         <w:t>)</w:t>
       </w:r>
@@ -4074,7 +4326,15 @@
         <w:t xml:space="preserve"> vários</w:t>
       </w:r>
       <w:r>
-        <w:t xml:space="preserve"> gateways e o Gestor de Serviço será</w:t>
+        <w:t xml:space="preserve"> </w:t>
+      </w:r>
+      <w:proofErr w:type="spellStart"/>
+      <w:r>
+        <w:t>gateways</w:t>
+      </w:r>
+      <w:proofErr w:type="spellEnd"/>
+      <w:r>
+        <w:t xml:space="preserve"> e o Gestor de Serviço será</w:t>
       </w:r>
       <w:r>
         <w:t xml:space="preserve"> realizada de acordo com</w:t>
@@ -4085,6 +4345,7 @@
       <w:r>
         <w:t>que será construído com recurso a um conjunto de mensagens/</w:t>
       </w:r>
+      <w:proofErr w:type="spellStart"/>
       <w:r>
         <w:rPr>
           <w:i/>
@@ -4092,6 +4353,7 @@
         </w:rPr>
         <w:t>flags</w:t>
       </w:r>
+      <w:proofErr w:type="spellEnd"/>
       <w:r>
         <w:rPr>
           <w:i/>
@@ -4105,6 +4367,7 @@
       <w:r>
         <w:t xml:space="preserve"> Esta comunicação permitirá o envio das amostras, recebidas por cada </w:t>
       </w:r>
+      <w:proofErr w:type="spellStart"/>
       <w:r>
         <w:rPr>
           <w:i/>
@@ -4112,6 +4375,7 @@
         </w:rPr>
         <w:t>gateway</w:t>
       </w:r>
+      <w:proofErr w:type="spellEnd"/>
       <w:r>
         <w:rPr>
           <w:i/>
@@ -4158,6 +4422,7 @@
       <w:r>
         <w:t xml:space="preserve"> </w:t>
       </w:r>
+      <w:proofErr w:type="spellStart"/>
       <w:r>
         <w:rPr>
           <w:i/>
@@ -4165,6 +4430,7 @@
         </w:rPr>
         <w:t>sockets</w:t>
       </w:r>
+      <w:proofErr w:type="spellEnd"/>
       <w:r>
         <w:rPr>
           <w:i/>
@@ -4672,7 +4938,15 @@
               <w:spacing w:after="160" w:line="259" w:lineRule="auto"/>
             </w:pPr>
             <w:r>
-              <w:t>2 placas: uma para a implementação do sistema sensor e outra para o gateway BLE/Wi-Fi</w:t>
+              <w:t xml:space="preserve">2 placas: uma para a implementação do sistema sensor e outra para o </w:t>
+            </w:r>
+            <w:proofErr w:type="spellStart"/>
+            <w:r>
+              <w:t>gateway</w:t>
+            </w:r>
+            <w:proofErr w:type="spellEnd"/>
+            <w:r>
+              <w:t xml:space="preserve"> BLE/Wi-Fi</w:t>
             </w:r>
           </w:p>
         </w:tc>
@@ -5272,12 +5546,14 @@
             <w:r>
               <w:t xml:space="preserve"> </w:t>
             </w:r>
+            <w:proofErr w:type="spellStart"/>
             <w:r>
               <w:rPr>
                 <w:i/>
               </w:rPr>
               <w:t>gateway</w:t>
             </w:r>
+            <w:proofErr w:type="spellEnd"/>
             <w:r>
               <w:t>.</w:t>
             </w:r>
@@ -5396,6 +5672,7 @@
                 <w:iCs/>
               </w:rPr>
             </w:pPr>
+            <w:proofErr w:type="spellStart"/>
             <w:r>
               <w:rPr>
                 <w:i/>
@@ -5403,6 +5680,7 @@
               </w:rPr>
               <w:t>Breadboard</w:t>
             </w:r>
+            <w:proofErr w:type="spellEnd"/>
           </w:p>
         </w:tc>
         <w:tc>
@@ -5509,6 +5787,7 @@
           <w:id w:val="-2025770899"/>
           <w:citation/>
         </w:sdtPr>
+        <w:sdtEndPr/>
         <w:sdtContent>
           <w:r>
             <w:fldChar w:fldCharType="begin"/>
@@ -5730,7 +6009,15 @@
               <w:jc w:val="center"/>
             </w:pPr>
             <w:r>
-              <w:t>32 Mbits, 3.3 V</w:t>
+              <w:t xml:space="preserve">32 </w:t>
+            </w:r>
+            <w:proofErr w:type="spellStart"/>
+            <w:r>
+              <w:t>Mbits</w:t>
+            </w:r>
+            <w:proofErr w:type="spellEnd"/>
+            <w:r>
+              <w:t>, 3.3 V</w:t>
             </w:r>
           </w:p>
         </w:tc>
@@ -5781,9 +6068,11 @@
               <w:spacing w:after="160" w:line="259" w:lineRule="auto"/>
               <w:jc w:val="center"/>
             </w:pPr>
+            <w:proofErr w:type="spellStart"/>
             <w:r>
               <w:t>Crystal</w:t>
             </w:r>
+            <w:proofErr w:type="spellEnd"/>
           </w:p>
         </w:tc>
         <w:tc>
@@ -5803,9 +6092,19 @@
             <w:r>
               <w:t xml:space="preserve"> (</w:t>
             </w:r>
-            <w:r>
-              <w:t>only for Wi-Fi/Bluetooth functionality</w:t>
-            </w:r>
+            <w:proofErr w:type="spellStart"/>
+            <w:r>
+              <w:t>only</w:t>
+            </w:r>
+            <w:proofErr w:type="spellEnd"/>
+            <w:r>
+              <w:t xml:space="preserve"> for Wi-Fi/Bluetooth </w:t>
+            </w:r>
+            <w:proofErr w:type="spellStart"/>
+            <w:r>
+              <w:t>functionality</w:t>
+            </w:r>
+            <w:proofErr w:type="spellEnd"/>
             <w:r>
               <w:t>)</w:t>
             </w:r>
@@ -5824,9 +6123,11 @@
               <w:spacing w:after="160" w:line="259" w:lineRule="auto"/>
               <w:jc w:val="center"/>
             </w:pPr>
+            <w:proofErr w:type="spellStart"/>
             <w:r>
               <w:t>Antenna</w:t>
             </w:r>
+            <w:proofErr w:type="spellEnd"/>
           </w:p>
         </w:tc>
         <w:tc>
@@ -5841,8 +6142,69 @@
               <w:jc w:val="center"/>
             </w:pPr>
             <w:r>
-              <w:t>U.FL connector (which needs to be connected to an external IPEX antenna</w:t>
-            </w:r>
+              <w:t xml:space="preserve">U.FL </w:t>
+            </w:r>
+            <w:proofErr w:type="spellStart"/>
+            <w:r>
+              <w:t>connector</w:t>
+            </w:r>
+            <w:proofErr w:type="spellEnd"/>
+            <w:r>
+              <w:t xml:space="preserve"> (</w:t>
+            </w:r>
+            <w:proofErr w:type="spellStart"/>
+            <w:r>
+              <w:t>which</w:t>
+            </w:r>
+            <w:proofErr w:type="spellEnd"/>
+            <w:r>
+              <w:t xml:space="preserve"> </w:t>
+            </w:r>
+            <w:proofErr w:type="spellStart"/>
+            <w:r>
+              <w:t>needs</w:t>
+            </w:r>
+            <w:proofErr w:type="spellEnd"/>
+            <w:r>
+              <w:t xml:space="preserve"> to </w:t>
+            </w:r>
+            <w:proofErr w:type="spellStart"/>
+            <w:r>
+              <w:t>be</w:t>
+            </w:r>
+            <w:proofErr w:type="spellEnd"/>
+            <w:r>
+              <w:t xml:space="preserve"> </w:t>
+            </w:r>
+            <w:proofErr w:type="spellStart"/>
+            <w:r>
+              <w:t>connected</w:t>
+            </w:r>
+            <w:proofErr w:type="spellEnd"/>
+            <w:r>
+              <w:t xml:space="preserve"> to </w:t>
+            </w:r>
+            <w:proofErr w:type="spellStart"/>
+            <w:r>
+              <w:t>an</w:t>
+            </w:r>
+            <w:proofErr w:type="spellEnd"/>
+            <w:r>
+              <w:t xml:space="preserve"> </w:t>
+            </w:r>
+            <w:proofErr w:type="spellStart"/>
+            <w:r>
+              <w:t>external</w:t>
+            </w:r>
+            <w:proofErr w:type="spellEnd"/>
+            <w:r>
+              <w:t xml:space="preserve"> IPEX </w:t>
+            </w:r>
+            <w:proofErr w:type="spellStart"/>
+            <w:r>
+              <w:t>antenna</w:t>
+            </w:r>
+            <w:proofErr w:type="spellEnd"/>
             <w:r>
               <w:t>)</w:t>
             </w:r>
@@ -5861,11 +6223,21 @@
               <w:spacing w:after="160" w:line="259" w:lineRule="auto"/>
               <w:jc w:val="center"/>
             </w:pPr>
+            <w:proofErr w:type="spellStart"/>
             <w:r>
               <w:t>Dimensions</w:t>
             </w:r>
-            <w:r>
-              <w:t xml:space="preserve"> (Unit: mm)</w:t>
+            <w:proofErr w:type="spellEnd"/>
+            <w:r>
+              <w:t xml:space="preserve"> (</w:t>
+            </w:r>
+            <w:proofErr w:type="spellStart"/>
+            <w:r>
+              <w:t>Unit</w:t>
+            </w:r>
+            <w:proofErr w:type="spellEnd"/>
+            <w:r>
+              <w:t>: mm)</w:t>
             </w:r>
           </w:p>
         </w:tc>
@@ -5948,7 +6320,23 @@
           <w:i/>
           <w:iCs/>
         </w:rPr>
-        <w:t>Internet Service Provider</w:t>
+        <w:t xml:space="preserve">Internet </w:t>
+      </w:r>
+      <w:proofErr w:type="spellStart"/>
+      <w:r>
+        <w:rPr>
+          <w:i/>
+          <w:iCs/>
+        </w:rPr>
+        <w:t>Service</w:t>
+      </w:r>
+      <w:proofErr w:type="spellEnd"/>
+      <w:r>
+        <w:rPr>
+          <w:i/>
+          <w:iCs/>
+        </w:rPr>
+        <w:t xml:space="preserve"> Provider</w:t>
       </w:r>
       <w:r>
         <w:t>).</w:t>
@@ -5965,13 +6353,15 @@
       <w:r>
         <w:t xml:space="preserve">A </w:t>
       </w:r>
+      <w:proofErr w:type="spellStart"/>
       <w:r>
         <w:rPr>
           <w:i/>
           <w:iCs/>
         </w:rPr>
-        <w:t>sleep current</w:t>
-      </w:r>
+        <w:t>sleep</w:t>
+      </w:r>
+      <w:proofErr w:type="spellEnd"/>
       <w:r>
         <w:rPr>
           <w:i/>
@@ -5979,14 +6369,30 @@
         </w:rPr>
         <w:t xml:space="preserve"> </w:t>
       </w:r>
-      <w:r>
-        <w:t xml:space="preserve">(corrente caraterística, quando a placa opera em modo </w:t>
-      </w:r>
+      <w:proofErr w:type="spellStart"/>
       <w:r>
         <w:rPr>
           <w:i/>
           <w:iCs/>
         </w:rPr>
+        <w:t>current</w:t>
+      </w:r>
+      <w:proofErr w:type="spellEnd"/>
+      <w:r>
+        <w:rPr>
+          <w:i/>
+          <w:iCs/>
+        </w:rPr>
+        <w:t xml:space="preserve"> </w:t>
+      </w:r>
+      <w:r>
+        <w:t xml:space="preserve">(corrente caraterística, quando a placa opera em modo </w:t>
+      </w:r>
+      <w:r>
+        <w:rPr>
+          <w:i/>
+          <w:iCs/>
+        </w:rPr>
         <w:t>standby</w:t>
       </w:r>
       <w:r>
@@ -6008,7 +6414,15 @@
         <w:t xml:space="preserve"> </w:t>
       </w:r>
       <w:r>
-        <w:t xml:space="preserve">e 29 dBm de potência de saída, para a antena, </w:t>
+        <w:t xml:space="preserve">e 29 </w:t>
+      </w:r>
+      <w:proofErr w:type="spellStart"/>
+      <w:r>
+        <w:t>dBm</w:t>
+      </w:r>
+      <w:proofErr w:type="spellEnd"/>
+      <w:r>
+        <w:t xml:space="preserve"> de potência de saída, para a antena, </w:t>
       </w:r>
       <w:r>
         <w:t>garantindo desta forma, o maior alcance físico.</w:t>
@@ -6168,8 +6582,8 @@
       <w:pPr>
         <w:pStyle w:val="Ttulo3"/>
       </w:pPr>
-      <w:bookmarkStart w:id="12" w:name="_Toc99372404"/>
-      <w:bookmarkStart w:id="13" w:name="_Toc99571507"/>
+      <w:bookmarkStart w:id="12" w:name="_Toc99571507"/>
+      <w:bookmarkStart w:id="13" w:name="_Toc99372404"/>
       <w:r>
         <w:lastRenderedPageBreak/>
         <w:t>2.</w:t>
@@ -6183,7 +6597,7 @@
       <w:r>
         <w:t>Sensor BME280</w:t>
       </w:r>
-      <w:bookmarkEnd w:id="13"/>
+      <w:bookmarkEnd w:id="12"/>
     </w:p>
     <w:p/>
     <w:p>
@@ -6208,31 +6622,58 @@
           <w:i/>
           <w:iCs/>
         </w:rPr>
-        <w:t>Serial Peripheral Interface</w:t>
-      </w:r>
-      <w:r>
-        <w:t>)</w:t>
-      </w:r>
-      <w:r>
-        <w:t xml:space="preserve"> de 3.3 Volts e uma interface I2C</w:t>
-      </w:r>
-      <w:r>
-        <w:t xml:space="preserve"> (</w:t>
-      </w:r>
+        <w:t xml:space="preserve">Serial </w:t>
+      </w:r>
+      <w:proofErr w:type="spellStart"/>
       <w:r>
         <w:rPr>
           <w:i/>
           <w:iCs/>
         </w:rPr>
-        <w:t>I</w:t>
-      </w:r>
+        <w:t>Peripheral</w:t>
+      </w:r>
+      <w:proofErr w:type="spellEnd"/>
       <w:r>
         <w:rPr>
           <w:i/>
           <w:iCs/>
         </w:rPr>
-        <w:t>nter-Integrated Circuit</w:t>
-      </w:r>
+        <w:t xml:space="preserve"> Interface</w:t>
+      </w:r>
+      <w:r>
+        <w:t>)</w:t>
+      </w:r>
+      <w:r>
+        <w:t xml:space="preserve"> de 3.3 Volts e uma interface I2C</w:t>
+      </w:r>
+      <w:r>
+        <w:t xml:space="preserve"> (</w:t>
+      </w:r>
+      <w:proofErr w:type="spellStart"/>
+      <w:r>
+        <w:rPr>
+          <w:i/>
+          <w:iCs/>
+        </w:rPr>
+        <w:t>Inter-Integrated</w:t>
+      </w:r>
+      <w:proofErr w:type="spellEnd"/>
+      <w:r>
+        <w:rPr>
+          <w:i/>
+          <w:iCs/>
+        </w:rPr>
+        <w:t xml:space="preserve"> </w:t>
+      </w:r>
+      <w:proofErr w:type="spellStart"/>
+      <w:r>
+        <w:rPr>
+          <w:i/>
+          <w:iCs/>
+        </w:rPr>
+        <w:t>Circuit</w:t>
+      </w:r>
+      <w:proofErr w:type="spellEnd"/>
       <w:r>
         <w:t>)</w:t>
       </w:r>
@@ -6269,7 +6710,7 @@
         </w:rPr>
         <w:t>Software</w:t>
       </w:r>
-      <w:bookmarkEnd w:id="12"/>
+      <w:bookmarkEnd w:id="13"/>
       <w:bookmarkEnd w:id="14"/>
     </w:p>
     <w:p/>
@@ -6624,6 +7065,7 @@
             <w:r>
               <w:t xml:space="preserve">das </w:t>
             </w:r>
+            <w:proofErr w:type="spellStart"/>
             <w:r>
               <w:rPr>
                 <w:i/>
@@ -6631,12 +7073,14 @@
               </w:rPr>
               <w:t>sockets</w:t>
             </w:r>
+            <w:proofErr w:type="spellEnd"/>
             <w:r>
               <w:t xml:space="preserve"> </w:t>
             </w:r>
             <w:r>
               <w:t xml:space="preserve">no sistema </w:t>
             </w:r>
+            <w:proofErr w:type="spellStart"/>
             <w:r>
               <w:rPr>
                 <w:i/>
@@ -6644,6 +7088,7 @@
               </w:rPr>
               <w:t>gateway</w:t>
             </w:r>
+            <w:proofErr w:type="spellEnd"/>
             <w:r>
               <w:rPr>
                 <w:i/>
@@ -6772,12 +7217,21 @@
               <w:spacing w:after="160" w:line="259" w:lineRule="auto"/>
               <w:jc w:val="center"/>
             </w:pPr>
+            <w:proofErr w:type="spellStart"/>
             <w:r>
               <w:rPr>
                 <w:sz w:val="24"/>
                 <w:szCs w:val="24"/>
               </w:rPr>
-              <w:t>IntelliJ IDE</w:t>
+              <w:t>IntelliJ</w:t>
+            </w:r>
+            <w:proofErr w:type="spellEnd"/>
+            <w:r>
+              <w:rPr>
+                <w:sz w:val="24"/>
+                <w:szCs w:val="24"/>
+              </w:rPr>
+              <w:t xml:space="preserve"> IDE</w:t>
             </w:r>
             <w:r>
               <w:rPr>
@@ -6961,6 +7415,7 @@
               <w:spacing w:after="160" w:line="259" w:lineRule="auto"/>
               <w:jc w:val="center"/>
             </w:pPr>
+            <w:proofErr w:type="spellStart"/>
             <w:r>
               <w:rPr>
                 <w:sz w:val="24"/>
@@ -6968,6 +7423,7 @@
               </w:rPr>
               <w:t>MySQL</w:t>
             </w:r>
+            <w:proofErr w:type="spellEnd"/>
           </w:p>
         </w:tc>
         <w:tc>
@@ -7225,106 +7681,151 @@
       <w:r>
         <w:t>IDE (</w:t>
       </w:r>
+      <w:proofErr w:type="spellStart"/>
       <w:r>
         <w:rPr>
           <w:i/>
           <w:iCs/>
         </w:rPr>
-        <w:t>Integrated Development Environment</w:t>
-      </w:r>
-      <w:r>
-        <w:t>)</w:t>
-      </w:r>
-      <w:r>
-        <w:t xml:space="preserve"> </w:t>
-      </w:r>
+        <w:t>Integrated</w:t>
+      </w:r>
+      <w:proofErr w:type="spellEnd"/>
       <w:r>
         <w:rPr>
           <w:i/>
           <w:iCs/>
         </w:rPr>
-        <w:t>Intellij IDEA</w:t>
-      </w:r>
+        <w:t xml:space="preserve"> </w:t>
+      </w:r>
+      <w:proofErr w:type="spellStart"/>
       <w:r>
         <w:rPr>
           <w:i/>
           <w:iCs/>
         </w:rPr>
-        <w:t xml:space="preserve"> </w:t>
-      </w:r>
-      <w:r>
-        <w:t>ser</w:t>
-      </w:r>
-      <w:r>
-        <w:t>ão</w:t>
-      </w:r>
-      <w:r>
-        <w:t xml:space="preserve"> definid</w:t>
-      </w:r>
-      <w:r>
-        <w:t>os</w:t>
-      </w:r>
-      <w:r>
-        <w:t xml:space="preserve"> e </w:t>
-      </w:r>
-      <w:r>
-        <w:t>estrutura</w:t>
-      </w:r>
-      <w:r>
-        <w:t xml:space="preserve">dos </w:t>
-      </w:r>
-      <w:r>
-        <w:t>os serviços web</w:t>
-      </w:r>
-      <w:r>
-        <w:t xml:space="preserve"> e</w:t>
-      </w:r>
-      <w:r>
-        <w:t xml:space="preserve"> será de</w:t>
-      </w:r>
-      <w:r>
-        <w:t>clarada e inicializada</w:t>
-      </w:r>
-      <w:r>
-        <w:t xml:space="preserve"> uma </w:t>
-      </w:r>
+        <w:t>Development</w:t>
+      </w:r>
+      <w:proofErr w:type="spellEnd"/>
       <w:r>
         <w:rPr>
           <w:i/>
           <w:iCs/>
         </w:rPr>
-        <w:t>interface</w:t>
-      </w:r>
+        <w:t xml:space="preserve"> </w:t>
+      </w:r>
+      <w:proofErr w:type="spellStart"/>
       <w:r>
         <w:rPr>
           <w:i/>
           <w:iCs/>
         </w:rPr>
+        <w:t>Environment</w:t>
+      </w:r>
+      <w:proofErr w:type="spellEnd"/>
+      <w:r>
+        <w:t>)</w:t>
+      </w:r>
+      <w:r>
         <w:t xml:space="preserve"> </w:t>
       </w:r>
-      <w:r>
-        <w:t xml:space="preserve">(linguagem </w:t>
-      </w:r>
+      <w:proofErr w:type="spellStart"/>
       <w:r>
         <w:rPr>
           <w:i/>
           <w:iCs/>
         </w:rPr>
-        <w:t>Java</w:t>
-      </w:r>
-      <w:r>
-        <w:t xml:space="preserve">), </w:t>
-      </w:r>
-      <w:r>
-        <w:t xml:space="preserve">que possuirá um conjunto de métodos e de </w:t>
-      </w:r>
+        <w:t>Intellij</w:t>
+      </w:r>
+      <w:proofErr w:type="spellEnd"/>
       <w:r>
         <w:rPr>
           <w:i/>
           <w:iCs/>
         </w:rPr>
+        <w:t xml:space="preserve"> IDEA</w:t>
+      </w:r>
+      <w:r>
+        <w:rPr>
+          <w:i/>
+          <w:iCs/>
+        </w:rPr>
+        <w:t xml:space="preserve"> </w:t>
+      </w:r>
+      <w:r>
+        <w:t>ser</w:t>
+      </w:r>
+      <w:r>
+        <w:t>ão</w:t>
+      </w:r>
+      <w:r>
+        <w:t xml:space="preserve"> definid</w:t>
+      </w:r>
+      <w:r>
+        <w:t>os</w:t>
+      </w:r>
+      <w:r>
+        <w:t xml:space="preserve"> e </w:t>
+      </w:r>
+      <w:r>
+        <w:t>estrutura</w:t>
+      </w:r>
+      <w:r>
+        <w:t xml:space="preserve">dos </w:t>
+      </w:r>
+      <w:r>
+        <w:t>os serviços web</w:t>
+      </w:r>
+      <w:r>
+        <w:t xml:space="preserve"> e</w:t>
+      </w:r>
+      <w:r>
+        <w:t xml:space="preserve"> será de</w:t>
+      </w:r>
+      <w:r>
+        <w:t>clarada e inicializada</w:t>
+      </w:r>
+      <w:r>
+        <w:t xml:space="preserve"> uma </w:t>
+      </w:r>
+      <w:r>
+        <w:rPr>
+          <w:i/>
+          <w:iCs/>
+        </w:rPr>
+        <w:t>interface</w:t>
+      </w:r>
+      <w:r>
+        <w:rPr>
+          <w:i/>
+          <w:iCs/>
+        </w:rPr>
+        <w:t xml:space="preserve"> </w:t>
+      </w:r>
+      <w:r>
+        <w:t xml:space="preserve">(linguagem </w:t>
+      </w:r>
+      <w:r>
+        <w:rPr>
+          <w:i/>
+          <w:iCs/>
+        </w:rPr>
+        <w:t>Java</w:t>
+      </w:r>
+      <w:r>
+        <w:t xml:space="preserve">), </w:t>
+      </w:r>
+      <w:r>
+        <w:t xml:space="preserve">que possuirá um conjunto de métodos e de </w:t>
+      </w:r>
+      <w:proofErr w:type="spellStart"/>
+      <w:r>
+        <w:rPr>
+          <w:i/>
+          <w:iCs/>
+        </w:rPr>
         <w:t>queries</w:t>
       </w:r>
+      <w:proofErr w:type="spellEnd"/>
       <w:r>
         <w:t xml:space="preserve"> </w:t>
       </w:r>
@@ -7388,69 +7889,80 @@
       <w:r>
         <w:t xml:space="preserve"> </w:t>
       </w:r>
+      <w:proofErr w:type="spellStart"/>
       <w:r>
         <w:rPr>
           <w:i/>
           <w:iCs/>
         </w:rPr>
-        <w:t>Intellij IDEA</w:t>
-      </w:r>
+        <w:t>Intellij</w:t>
+      </w:r>
+      <w:proofErr w:type="spellEnd"/>
       <w:r>
         <w:rPr>
           <w:i/>
           <w:iCs/>
         </w:rPr>
-        <w:t>)</w:t>
-      </w:r>
-      <w:r>
-        <w:t xml:space="preserve">: </w:t>
-      </w:r>
-      <w:r>
-        <w:t xml:space="preserve">será necessário definir </w:t>
+        <w:t xml:space="preserve"> IDEA</w:t>
       </w:r>
       <w:r>
         <w:rPr>
           <w:i/>
           <w:iCs/>
         </w:rPr>
-        <w:t>sockets</w:t>
-      </w:r>
-      <w:r>
-        <w:t xml:space="preserve"> em ambos </w:t>
-      </w:r>
-      <w:r>
-        <w:t>as</w:t>
-      </w:r>
-      <w:r>
-        <w:t xml:space="preserve"> </w:t>
-      </w:r>
-      <w:r>
-        <w:t xml:space="preserve">aplicações (aplicação java e </w:t>
-      </w:r>
-      <w:r>
-        <w:t xml:space="preserve">a </w:t>
-      </w:r>
-      <w:r>
-        <w:t xml:space="preserve">aplicação </w:t>
-      </w:r>
-      <w:r>
-        <w:t>executada pelo</w:t>
-      </w:r>
-      <w:r>
-        <w:t xml:space="preserve"> </w:t>
-      </w:r>
+        <w:t>)</w:t>
+      </w:r>
+      <w:r>
+        <w:t xml:space="preserve">: </w:t>
+      </w:r>
+      <w:r>
+        <w:t xml:space="preserve">será necessário definir </w:t>
+      </w:r>
+      <w:proofErr w:type="spellStart"/>
       <w:r>
         <w:rPr>
           <w:i/>
           <w:iCs/>
         </w:rPr>
-        <w:t>Ga</w:t>
+        <w:t>sockets</w:t>
+      </w:r>
+      <w:proofErr w:type="spellEnd"/>
+      <w:r>
+        <w:t xml:space="preserve"> em ambos </w:t>
+      </w:r>
+      <w:r>
+        <w:t>as</w:t>
+      </w:r>
+      <w:r>
+        <w:t xml:space="preserve"> </w:t>
+      </w:r>
+      <w:r>
+        <w:t xml:space="preserve">aplicações (aplicação java e </w:t>
+      </w:r>
+      <w:r>
+        <w:t xml:space="preserve">a </w:t>
+      </w:r>
+      <w:r>
+        <w:t xml:space="preserve">aplicação </w:t>
+      </w:r>
+      <w:r>
+        <w:t>executada pelo</w:t>
+      </w:r>
+      <w:r>
+        <w:t xml:space="preserve"> </w:t>
       </w:r>
       <w:r>
         <w:rPr>
           <w:i/>
           <w:iCs/>
         </w:rPr>
+        <w:t>Ga</w:t>
+      </w:r>
+      <w:r>
+        <w:rPr>
+          <w:i/>
+          <w:iCs/>
+        </w:rPr>
         <w:t>teway</w:t>
       </w:r>
       <w:r>
@@ -7469,6 +7981,7 @@
         <w:lastRenderedPageBreak/>
         <w:t xml:space="preserve">O programa </w:t>
       </w:r>
+      <w:proofErr w:type="spellStart"/>
       <w:r>
         <w:rPr>
           <w:i/>
@@ -7476,6 +7989,7 @@
         </w:rPr>
         <w:t>MySQL</w:t>
       </w:r>
+      <w:proofErr w:type="spellEnd"/>
       <w:r>
         <w:rPr>
           <w:i/>
@@ -7811,6 +8325,7 @@
             <w:r>
               <w:t xml:space="preserve">erá empregue na definição das </w:t>
             </w:r>
+            <w:proofErr w:type="spellStart"/>
             <w:r>
               <w:rPr>
                 <w:i/>
@@ -7818,6 +8333,7 @@
               </w:rPr>
               <w:t>sockets</w:t>
             </w:r>
+            <w:proofErr w:type="spellEnd"/>
             <w:r>
               <w:rPr>
                 <w:i/>
@@ -8097,13 +8613,47 @@
             <w:r>
               <w:t xml:space="preserve"> (</w:t>
             </w:r>
+            <w:proofErr w:type="spellStart"/>
             <w:r>
               <w:rPr>
                 <w:i/>
                 <w:iCs/>
               </w:rPr>
-              <w:t>Structured Query Language</w:t>
-            </w:r>
+              <w:t>Structured</w:t>
+            </w:r>
+            <w:proofErr w:type="spellEnd"/>
+            <w:r>
+              <w:rPr>
+                <w:i/>
+                <w:iCs/>
+              </w:rPr>
+              <w:t xml:space="preserve"> </w:t>
+            </w:r>
+            <w:proofErr w:type="spellStart"/>
+            <w:r>
+              <w:rPr>
+                <w:i/>
+                <w:iCs/>
+              </w:rPr>
+              <w:t>Query</w:t>
+            </w:r>
+            <w:proofErr w:type="spellEnd"/>
+            <w:r>
+              <w:rPr>
+                <w:i/>
+                <w:iCs/>
+              </w:rPr>
+              <w:t xml:space="preserve"> </w:t>
+            </w:r>
+            <w:proofErr w:type="spellStart"/>
+            <w:r>
+              <w:rPr>
+                <w:i/>
+                <w:iCs/>
+              </w:rPr>
+              <w:t>Language</w:t>
+            </w:r>
+            <w:proofErr w:type="spellEnd"/>
             <w:r>
               <w:t>)</w:t>
             </w:r>
@@ -8228,13 +8778,47 @@
             <w:r>
               <w:t xml:space="preserve"> (</w:t>
             </w:r>
+            <w:proofErr w:type="spellStart"/>
             <w:r>
               <w:rPr>
                 <w:i/>
                 <w:iCs/>
               </w:rPr>
-              <w:t>HyperText Markup Language</w:t>
-            </w:r>
+              <w:t>HyperText</w:t>
+            </w:r>
+            <w:proofErr w:type="spellEnd"/>
+            <w:r>
+              <w:rPr>
+                <w:i/>
+                <w:iCs/>
+              </w:rPr>
+              <w:t xml:space="preserve"> </w:t>
+            </w:r>
+            <w:proofErr w:type="spellStart"/>
+            <w:r>
+              <w:rPr>
+                <w:i/>
+                <w:iCs/>
+              </w:rPr>
+              <w:t>Markup</w:t>
+            </w:r>
+            <w:proofErr w:type="spellEnd"/>
+            <w:r>
+              <w:rPr>
+                <w:i/>
+                <w:iCs/>
+              </w:rPr>
+              <w:t xml:space="preserve"> </w:t>
+            </w:r>
+            <w:proofErr w:type="spellStart"/>
+            <w:r>
+              <w:rPr>
+                <w:i/>
+                <w:iCs/>
+              </w:rPr>
+              <w:t>Language</w:t>
+            </w:r>
+            <w:proofErr w:type="spellEnd"/>
             <w:r>
               <w:rPr>
                 <w:i/>
@@ -8336,6 +8920,7 @@
       <w:r>
         <w:t xml:space="preserve"> diagrama de </w:t>
       </w:r>
+      <w:proofErr w:type="spellStart"/>
       <w:r>
         <w:rPr>
           <w:i/>
@@ -8343,6 +8928,7 @@
         </w:rPr>
         <w:t>Gantt</w:t>
       </w:r>
+      <w:proofErr w:type="spellEnd"/>
       <w:r>
         <w:rPr>
           <w:i/>
@@ -8540,6 +9126,7 @@
                                 <w:szCs w:val="28"/>
                               </w:rPr>
                             </w:pPr>
+                            <w:proofErr w:type="spellStart"/>
                             <w:r>
                               <w:rPr>
                                 <w:b/>
@@ -8558,6 +9145,7 @@
                               </w:rPr>
                               <w:t>-etapa</w:t>
                             </w:r>
+                            <w:proofErr w:type="spellEnd"/>
                           </w:p>
                         </w:txbxContent>
                       </wps:txbx>
@@ -8588,6 +9176,7 @@
                           <w:szCs w:val="28"/>
                         </w:rPr>
                       </w:pPr>
+                      <w:proofErr w:type="spellStart"/>
                       <w:r>
                         <w:rPr>
                           <w:b/>
@@ -8606,6 +9195,7 @@
                         </w:rPr>
                         <w:t>-etapa</w:t>
                       </w:r>
+                      <w:proofErr w:type="spellEnd"/>
                     </w:p>
                   </w:txbxContent>
                 </v:textbox>
@@ -8839,7 +9429,23 @@
                                 <w:sz w:val="20"/>
                                 <w:szCs w:val="20"/>
                               </w:rPr>
-                              <w:t xml:space="preserve"> - Diagrama de Gantt do planeamento </w:t>
+                              <w:t xml:space="preserve"> - Diagrama de </w:t>
+                            </w:r>
+                            <w:proofErr w:type="spellStart"/>
+                            <w:r>
+                              <w:rPr>
+                                <w:sz w:val="20"/>
+                                <w:szCs w:val="20"/>
+                              </w:rPr>
+                              <w:t>Gantt</w:t>
+                            </w:r>
+                            <w:proofErr w:type="spellEnd"/>
+                            <w:r>
+                              <w:rPr>
+                                <w:sz w:val="20"/>
+                                <w:szCs w:val="20"/>
+                              </w:rPr>
+                              <w:t xml:space="preserve"> do planeamento </w:t>
                             </w:r>
                             <w:r>
                               <w:rPr>
@@ -8939,7 +9545,23 @@
                           <w:sz w:val="20"/>
                           <w:szCs w:val="20"/>
                         </w:rPr>
-                        <w:t xml:space="preserve"> - Diagrama de Gantt do planeamento </w:t>
+                        <w:t xml:space="preserve"> - Diagrama de </w:t>
+                      </w:r>
+                      <w:proofErr w:type="spellStart"/>
+                      <w:r>
+                        <w:rPr>
+                          <w:sz w:val="20"/>
+                          <w:szCs w:val="20"/>
+                        </w:rPr>
+                        <w:t>Gantt</w:t>
+                      </w:r>
+                      <w:proofErr w:type="spellEnd"/>
+                      <w:r>
+                        <w:rPr>
+                          <w:sz w:val="20"/>
+                          <w:szCs w:val="20"/>
+                        </w:rPr>
+                        <w:t xml:space="preserve"> do planeamento </w:t>
                       </w:r>
                       <w:r>
                         <w:rPr>
@@ -9019,6 +9641,7 @@
       <w:r>
         <w:t xml:space="preserve">á dentro dos níveis de dificuldade e complexidade da anteriormente feita, aplicando, no entanto, mais e outros conhecimentos adquiridos noutras unidades curriculares: desenvolvimento de base de dados (Fundamentos de Base de Dados), utilização de </w:t>
       </w:r>
+      <w:proofErr w:type="spellStart"/>
       <w:r>
         <w:rPr>
           <w:i/>
@@ -9026,6 +9649,7 @@
         </w:rPr>
         <w:t>Sockets</w:t>
       </w:r>
+      <w:proofErr w:type="spellEnd"/>
       <w:r>
         <w:t xml:space="preserve"> (</w:t>
       </w:r>
@@ -15435,21 +16059,6 @@
 </file>
 
 <file path=customXml/item2.xml><?xml version="1.0" encoding="utf-8"?>
-<p:properties xmlns:p="http://schemas.microsoft.com/office/2006/metadata/properties" xmlns:xsi="http://www.w3.org/2001/XMLSchema-instance" xmlns:pc="http://schemas.microsoft.com/office/infopath/2007/PartnerControls">
-  <documentManagement/>
-</p:properties>
-</file>
-
-<file path=customXml/item3.xml><?xml version="1.0" encoding="utf-8"?>
-<?mso-contentType ?>
-<FormTemplates xmlns="http://schemas.microsoft.com/sharepoint/v3/contenttype/forms">
-  <Display>DocumentLibraryForm</Display>
-  <Edit>DocumentLibraryForm</Edit>
-  <New>DocumentLibraryForm</New>
-</FormTemplates>
-</file>
-
-<file path=customXml/item4.xml><?xml version="1.0" encoding="utf-8"?>
 <b:Sources xmlns:b="http://schemas.openxmlformats.org/officeDocument/2006/bibliography" xmlns="http://schemas.openxmlformats.org/officeDocument/2006/bibliography" SelectedStyle="\IEEE2006OfficeOnline.xsl" StyleName="IEEE" Version="2006">
   <b:Source>
     <b:Tag>Bot22</b:Tag>
@@ -15576,6 +16185,21 @@
 </b:Sources>
 </file>
 
+<file path=customXml/item3.xml><?xml version="1.0" encoding="utf-8"?>
+<?mso-contentType ?>
+<FormTemplates xmlns="http://schemas.microsoft.com/sharepoint/v3/contenttype/forms">
+  <Display>DocumentLibraryForm</Display>
+  <Edit>DocumentLibraryForm</Edit>
+  <New>DocumentLibraryForm</New>
+</FormTemplates>
+</file>
+
+<file path=customXml/item4.xml><?xml version="1.0" encoding="utf-8"?>
+<p:properties xmlns:p="http://schemas.microsoft.com/office/2006/metadata/properties" xmlns:xsi="http://www.w3.org/2001/XMLSchema-instance" xmlns:pc="http://schemas.microsoft.com/office/infopath/2007/PartnerControls">
+  <documentManagement/>
+</p:properties>
+</file>
+
 <file path=customXml/itemProps1.xml><?xml version="1.0" encoding="utf-8"?>
 <ds:datastoreItem xmlns:ds="http://schemas.openxmlformats.org/officeDocument/2006/customXml" ds:itemID="{61B6C203-303E-4FAC-9FBF-CB08498C3D80}">
   <ds:schemaRefs>
@@ -15596,10 +16220,9 @@
 </file>
 
 <file path=customXml/itemProps2.xml><?xml version="1.0" encoding="utf-8"?>
-<ds:datastoreItem xmlns:ds="http://schemas.openxmlformats.org/officeDocument/2006/customXml" ds:itemID="{AE3A7FFE-158D-4604-99CE-B6467F51B59E}">
+<ds:datastoreItem xmlns:ds="http://schemas.openxmlformats.org/officeDocument/2006/customXml" ds:itemID="{A0C7749E-C7E9-45F3-BD23-EE5E30678CDE}">
   <ds:schemaRefs>
-    <ds:schemaRef ds:uri="http://schemas.microsoft.com/office/2006/metadata/properties"/>
-    <ds:schemaRef ds:uri="http://schemas.microsoft.com/office/infopath/2007/PartnerControls"/>
+    <ds:schemaRef ds:uri="http://schemas.openxmlformats.org/officeDocument/2006/bibliography"/>
   </ds:schemaRefs>
 </ds:datastoreItem>
 </file>
@@ -15613,9 +16236,10 @@
 </file>
 
 <file path=customXml/itemProps4.xml><?xml version="1.0" encoding="utf-8"?>
-<ds:datastoreItem xmlns:ds="http://schemas.openxmlformats.org/officeDocument/2006/customXml" ds:itemID="{A0C7749E-C7E9-45F3-BD23-EE5E30678CDE}">
+<ds:datastoreItem xmlns:ds="http://schemas.openxmlformats.org/officeDocument/2006/customXml" ds:itemID="{AE3A7FFE-158D-4604-99CE-B6467F51B59E}">
   <ds:schemaRefs>
-    <ds:schemaRef ds:uri="http://schemas.openxmlformats.org/officeDocument/2006/bibliography"/>
+    <ds:schemaRef ds:uri="http://schemas.microsoft.com/office/2006/metadata/properties"/>
+    <ds:schemaRef ds:uri="http://schemas.microsoft.com/office/infopath/2007/PartnerControls"/>
   </ds:schemaRefs>
 </ds:datastoreItem>
 </file>
</xml_diff>

<commit_message>
Relatório de especificação (Fase B) atualizado.
</commit_message>
<xml_diff>
--- a/relatorios/fase_B/REB-G2.docx
+++ b/relatorios/fase_B/REB-G2.docx
@@ -1875,7 +1875,7 @@
             </w:rPr>
             <w:fldChar w:fldCharType="separate"/>
           </w:r>
-          <w:hyperlink w:anchor="_Toc99571501" w:history="1">
+          <w:hyperlink w:anchor="_Toc99612358" w:history="1">
             <w:r>
               <w:rPr>
                 <w:rStyle w:val="Hiperligao"/>
@@ -1917,7 +1917,7 @@
                 <w:noProof/>
                 <w:webHidden/>
               </w:rPr>
-              <w:instrText xml:space="preserve"> PAGEREF _Toc99571501 \h </w:instrText>
+              <w:instrText xml:space="preserve"> PAGEREF _Toc99612358 \h </w:instrText>
             </w:r>
             <w:r>
               <w:rPr>
@@ -1961,7 +1961,7 @@
               <w:lang w:eastAsia="pt-PT"/>
             </w:rPr>
           </w:pPr>
-          <w:hyperlink w:anchor="_Toc99571502" w:history="1">
+          <w:hyperlink w:anchor="_Toc99612359" w:history="1">
             <w:r>
               <w:rPr>
                 <w:rStyle w:val="Hiperligao"/>
@@ -2003,7 +2003,7 @@
                 <w:noProof/>
                 <w:webHidden/>
               </w:rPr>
-              <w:instrText xml:space="preserve"> PAGEREF _Toc99571502 \h </w:instrText>
+              <w:instrText xml:space="preserve"> PAGEREF _Toc99612359 \h </w:instrText>
             </w:r>
             <w:r>
               <w:rPr>
@@ -2046,7 +2046,7 @@
               <w:lang w:eastAsia="pt-PT"/>
             </w:rPr>
           </w:pPr>
-          <w:hyperlink w:anchor="_Toc99571503" w:history="1">
+          <w:hyperlink w:anchor="_Toc99612360" w:history="1">
             <w:r>
               <w:rPr>
                 <w:rStyle w:val="Hiperligao"/>
@@ -2073,7 +2073,7 @@
                 <w:noProof/>
                 <w:webHidden/>
               </w:rPr>
-              <w:instrText xml:space="preserve"> PAGEREF _Toc99571503 \h </w:instrText>
+              <w:instrText xml:space="preserve"> PAGEREF _Toc99612360 \h </w:instrText>
             </w:r>
             <w:r>
               <w:rPr>
@@ -2116,7 +2116,7 @@
               <w:lang w:eastAsia="pt-PT"/>
             </w:rPr>
           </w:pPr>
-          <w:hyperlink w:anchor="_Toc99571504" w:history="1">
+          <w:hyperlink w:anchor="_Toc99612361" w:history="1">
             <w:r>
               <w:rPr>
                 <w:rStyle w:val="Hiperligao"/>
@@ -2151,7 +2151,7 @@
                 <w:noProof/>
                 <w:webHidden/>
               </w:rPr>
-              <w:instrText xml:space="preserve"> PAGEREF _Toc99571504 \h </w:instrText>
+              <w:instrText xml:space="preserve"> PAGEREF _Toc99612361 \h </w:instrText>
             </w:r>
             <w:r>
               <w:rPr>
@@ -2194,7 +2194,7 @@
               <w:lang w:eastAsia="pt-PT"/>
             </w:rPr>
           </w:pPr>
-          <w:hyperlink w:anchor="_Toc99571505" w:history="1">
+          <w:hyperlink w:anchor="_Toc99612362" w:history="1">
             <w:r>
               <w:rPr>
                 <w:rStyle w:val="Hiperligao"/>
@@ -2221,7 +2221,7 @@
                 <w:noProof/>
                 <w:webHidden/>
               </w:rPr>
-              <w:instrText xml:space="preserve"> PAGEREF _Toc99571505 \h </w:instrText>
+              <w:instrText xml:space="preserve"> PAGEREF _Toc99612362 \h </w:instrText>
             </w:r>
             <w:r>
               <w:rPr>
@@ -2264,7 +2264,7 @@
               <w:lang w:eastAsia="pt-PT"/>
             </w:rPr>
           </w:pPr>
-          <w:hyperlink w:anchor="_Toc99571506" w:history="1">
+          <w:hyperlink w:anchor="_Toc99612363" w:history="1">
             <w:r>
               <w:rPr>
                 <w:rStyle w:val="Hiperligao"/>
@@ -2291,7 +2291,7 @@
                 <w:noProof/>
                 <w:webHidden/>
               </w:rPr>
-              <w:instrText xml:space="preserve"> PAGEREF _Toc99571506 \h </w:instrText>
+              <w:instrText xml:space="preserve"> PAGEREF _Toc99612363 \h </w:instrText>
             </w:r>
             <w:r>
               <w:rPr>
@@ -2334,7 +2334,7 @@
               <w:lang w:eastAsia="pt-PT"/>
             </w:rPr>
           </w:pPr>
-          <w:hyperlink w:anchor="_Toc99571507" w:history="1">
+          <w:hyperlink w:anchor="_Toc99612364" w:history="1">
             <w:r>
               <w:rPr>
                 <w:rStyle w:val="Hiperligao"/>
@@ -2361,7 +2361,7 @@
                 <w:noProof/>
                 <w:webHidden/>
               </w:rPr>
-              <w:instrText xml:space="preserve"> PAGEREF _Toc99571507 \h </w:instrText>
+              <w:instrText xml:space="preserve"> PAGEREF _Toc99612364 \h </w:instrText>
             </w:r>
             <w:r>
               <w:rPr>
@@ -2404,7 +2404,7 @@
               <w:lang w:eastAsia="pt-PT"/>
             </w:rPr>
           </w:pPr>
-          <w:hyperlink w:anchor="_Toc99571508" w:history="1">
+          <w:hyperlink w:anchor="_Toc99612365" w:history="1">
             <w:r>
               <w:rPr>
                 <w:rStyle w:val="Hiperligao"/>
@@ -2440,7 +2440,7 @@
                 <w:noProof/>
                 <w:webHidden/>
               </w:rPr>
-              <w:instrText xml:space="preserve"> PAGEREF _Toc99571508 \h </w:instrText>
+              <w:instrText xml:space="preserve"> PAGEREF _Toc99612365 \h </w:instrText>
             </w:r>
             <w:r>
               <w:rPr>
@@ -2484,7 +2484,7 @@
               <w:lang w:eastAsia="pt-PT"/>
             </w:rPr>
           </w:pPr>
-          <w:hyperlink w:anchor="_Toc99571509" w:history="1">
+          <w:hyperlink w:anchor="_Toc99612366" w:history="1">
             <w:r>
               <w:rPr>
                 <w:rStyle w:val="Hiperligao"/>
@@ -2526,7 +2526,7 @@
                 <w:noProof/>
                 <w:webHidden/>
               </w:rPr>
-              <w:instrText xml:space="preserve"> PAGEREF _Toc99571509 \h </w:instrText>
+              <w:instrText xml:space="preserve"> PAGEREF _Toc99612366 \h </w:instrText>
             </w:r>
             <w:r>
               <w:rPr>
@@ -2570,7 +2570,7 @@
               <w:lang w:eastAsia="pt-PT"/>
             </w:rPr>
           </w:pPr>
-          <w:hyperlink w:anchor="_Toc99571510" w:history="1">
+          <w:hyperlink w:anchor="_Toc99612367" w:history="1">
             <w:r>
               <w:rPr>
                 <w:rStyle w:val="Hiperligao"/>
@@ -2612,7 +2612,7 @@
                 <w:noProof/>
                 <w:webHidden/>
               </w:rPr>
-              <w:instrText xml:space="preserve"> PAGEREF _Toc99571510 \h </w:instrText>
+              <w:instrText xml:space="preserve"> PAGEREF _Toc99612367 \h </w:instrText>
             </w:r>
             <w:r>
               <w:rPr>
@@ -2656,7 +2656,7 @@
               <w:lang w:eastAsia="pt-PT"/>
             </w:rPr>
           </w:pPr>
-          <w:hyperlink w:anchor="_Toc99571511" w:history="1">
+          <w:hyperlink w:anchor="_Toc99612368" w:history="1">
             <w:r>
               <w:rPr>
                 <w:rStyle w:val="Hiperligao"/>
@@ -2698,7 +2698,7 @@
                 <w:noProof/>
                 <w:webHidden/>
               </w:rPr>
-              <w:instrText xml:space="preserve"> PAGEREF _Toc99571511 \h </w:instrText>
+              <w:instrText xml:space="preserve"> PAGEREF _Toc99612368 \h </w:instrText>
             </w:r>
             <w:r>
               <w:rPr>
@@ -2808,7 +2808,7 @@
       <w:r>
         <w:fldChar w:fldCharType="separate"/>
       </w:r>
-      <w:hyperlink r:id="rId12" w:anchor="_Toc99571512" w:history="1">
+      <w:hyperlink r:id="rId12" w:anchor="_Toc99612369" w:history="1">
         <w:r>
           <w:rPr>
             <w:rStyle w:val="Hiperligao"/>
@@ -2835,7 +2835,7 @@
             <w:noProof/>
             <w:webHidden/>
           </w:rPr>
-          <w:instrText xml:space="preserve"> PAGEREF _Toc99571512 \h </w:instrText>
+          <w:instrText xml:space="preserve"> PAGEREF _Toc99612369 \h </w:instrText>
         </w:r>
         <w:r>
           <w:rPr>
@@ -2878,7 +2878,7 @@
           <w:lang w:eastAsia="pt-PT"/>
         </w:rPr>
       </w:pPr>
-      <w:hyperlink r:id="rId13" w:anchor="_Toc99571513" w:history="1">
+      <w:hyperlink r:id="rId13" w:anchor="_Toc99612370" w:history="1">
         <w:r>
           <w:rPr>
             <w:rStyle w:val="Hiperligao"/>
@@ -2905,7 +2905,7 @@
             <w:noProof/>
             <w:webHidden/>
           </w:rPr>
-          <w:instrText xml:space="preserve"> PAGEREF _Toc99571513 \h </w:instrText>
+          <w:instrText xml:space="preserve"> PAGEREF _Toc99612370 \h </w:instrText>
         </w:r>
         <w:r>
           <w:rPr>
@@ -2953,38 +2953,16 @@
       <w:pPr>
         <w:pStyle w:val="Cabealhodondice"/>
         <w:rPr>
-          <w:lang w:val="en-GB"/>
-        </w:rPr>
-      </w:pPr>
-      <w:r>
-        <w:rPr>
-          <w:lang w:val="en-GB"/>
+          <w:lang w:val="pt-PT"/>
+        </w:rPr>
+      </w:pPr>
+      <w:r>
+        <w:rPr>
+          <w:lang w:val="pt-PT"/>
         </w:rPr>
         <w:lastRenderedPageBreak/>
-        <w:t xml:space="preserve">Lista de </w:t>
-      </w:r>
-      <w:proofErr w:type="spellStart"/>
-      <w:r>
-        <w:rPr>
-          <w:lang w:val="en-GB"/>
-        </w:rPr>
-        <w:t>siglas</w:t>
-      </w:r>
-      <w:proofErr w:type="spellEnd"/>
-      <w:r>
-        <w:rPr>
-          <w:lang w:val="en-GB"/>
-        </w:rPr>
-        <w:t xml:space="preserve"> e </w:t>
-      </w:r>
-      <w:proofErr w:type="spellStart"/>
-      <w:r>
-        <w:rPr>
-          <w:lang w:val="en-GB"/>
-        </w:rPr>
-        <w:t>acrónimos</w:t>
-      </w:r>
-      <w:proofErr w:type="spellEnd"/>
+        <w:t>Lista de siglas e acrónimos</w:t>
+      </w:r>
     </w:p>
     <w:p>
       <w:pPr>
@@ -3051,14 +3029,14 @@
         <w:spacing w:after="160" w:line="276" w:lineRule="auto"/>
         <w:jc w:val="left"/>
         <w:rPr>
-          <w:lang w:val="en-US" w:eastAsia="en-US"/>
+          <w:lang w:val="en-GB" w:eastAsia="en-US"/>
         </w:rPr>
       </w:pPr>
       <w:r>
         <w:rPr>
           <w:b/>
           <w:bCs/>
-          <w:lang w:val="en-US" w:eastAsia="en-US"/>
+          <w:lang w:val="en-GB" w:eastAsia="en-US"/>
         </w:rPr>
         <w:t xml:space="preserve">IDE </w:t>
       </w:r>
@@ -3066,7 +3044,7 @@
         <w:rPr>
           <w:b/>
           <w:bCs/>
-          <w:lang w:val="en-US" w:eastAsia="en-US"/>
+          <w:lang w:val="en-GB" w:eastAsia="en-US"/>
         </w:rPr>
         <w:tab/>
       </w:r>
@@ -3074,7 +3052,7 @@
         <w:rPr>
           <w:b/>
           <w:bCs/>
-          <w:lang w:val="en-US" w:eastAsia="en-US"/>
+          <w:lang w:val="en-GB" w:eastAsia="en-US"/>
         </w:rPr>
         <w:tab/>
       </w:r>
@@ -3082,7 +3060,7 @@
         <w:rPr>
           <w:i/>
           <w:iCs/>
-          <w:lang w:val="en-US" w:eastAsia="en-US"/>
+          <w:lang w:val="en-GB" w:eastAsia="en-US"/>
         </w:rPr>
         <w:t>Integrated Development Environment</w:t>
       </w:r>
@@ -3093,14 +3071,14 @@
         <w:spacing w:after="160" w:line="276" w:lineRule="auto"/>
         <w:jc w:val="left"/>
         <w:rPr>
-          <w:lang w:eastAsia="en-US"/>
+          <w:lang w:val="en-GB" w:eastAsia="en-US"/>
         </w:rPr>
       </w:pPr>
       <w:r>
         <w:rPr>
           <w:b/>
           <w:bCs/>
-          <w:lang w:eastAsia="en-US"/>
+          <w:lang w:val="en-GB" w:eastAsia="en-US"/>
         </w:rPr>
         <w:t>MP3</w:t>
       </w:r>
@@ -3108,7 +3086,7 @@
         <w:rPr>
           <w:b/>
           <w:bCs/>
-          <w:lang w:eastAsia="en-US"/>
+          <w:lang w:val="en-GB" w:eastAsia="en-US"/>
         </w:rPr>
         <w:tab/>
       </w:r>
@@ -3116,7 +3094,7 @@
         <w:rPr>
           <w:b/>
           <w:bCs/>
-          <w:lang w:eastAsia="en-US"/>
+          <w:lang w:val="en-GB" w:eastAsia="en-US"/>
         </w:rPr>
         <w:tab/>
       </w:r>
@@ -3124,27 +3102,9 @@
         <w:rPr>
           <w:i/>
           <w:iCs/>
-          <w:lang w:eastAsia="en-US"/>
-        </w:rPr>
-        <w:t xml:space="preserve">MPEG </w:t>
-      </w:r>
-      <w:proofErr w:type="spellStart"/>
-      <w:r>
-        <w:rPr>
-          <w:i/>
-          <w:iCs/>
-          <w:lang w:eastAsia="en-US"/>
-        </w:rPr>
-        <w:t>Layer</w:t>
-      </w:r>
-      <w:proofErr w:type="spellEnd"/>
-      <w:r>
-        <w:rPr>
-          <w:i/>
-          <w:iCs/>
-          <w:lang w:eastAsia="en-US"/>
-        </w:rPr>
-        <w:t xml:space="preserve"> 3</w:t>
+          <w:lang w:val="en-GB" w:eastAsia="en-US"/>
+        </w:rPr>
+        <w:t>MPEG Layer 3</w:t>
       </w:r>
     </w:p>
     <w:p>
@@ -3153,14 +3113,14 @@
         <w:spacing w:after="160" w:line="276" w:lineRule="auto"/>
         <w:jc w:val="left"/>
         <w:rPr>
-          <w:lang w:eastAsia="en-US"/>
+          <w:lang w:val="en-GB" w:eastAsia="en-US"/>
         </w:rPr>
       </w:pPr>
       <w:r>
         <w:rPr>
           <w:b/>
           <w:bCs/>
-          <w:lang w:eastAsia="en-US"/>
+          <w:lang w:val="en-GB" w:eastAsia="en-US"/>
         </w:rPr>
         <w:t>TCP</w:t>
       </w:r>
@@ -3168,7 +3128,7 @@
         <w:rPr>
           <w:b/>
           <w:bCs/>
-          <w:lang w:eastAsia="en-US"/>
+          <w:lang w:val="en-GB" w:eastAsia="en-US"/>
         </w:rPr>
         <w:tab/>
       </w:r>
@@ -3176,56 +3136,18 @@
         <w:rPr>
           <w:b/>
           <w:bCs/>
-          <w:lang w:eastAsia="en-US"/>
+          <w:lang w:val="en-GB" w:eastAsia="en-US"/>
         </w:rPr>
         <w:tab/>
       </w:r>
-      <w:proofErr w:type="spellStart"/>
       <w:r>
         <w:rPr>
           <w:i/>
           <w:iCs/>
-          <w:lang w:eastAsia="en-US"/>
-        </w:rPr>
-        <w:t>Transmission</w:t>
-      </w:r>
-      <w:proofErr w:type="spellEnd"/>
-      <w:r>
-        <w:rPr>
-          <w:i/>
-          <w:iCs/>
-          <w:lang w:eastAsia="en-US"/>
-        </w:rPr>
-        <w:t xml:space="preserve"> </w:t>
-      </w:r>
-      <w:proofErr w:type="spellStart"/>
-      <w:r>
-        <w:rPr>
-          <w:i/>
-          <w:iCs/>
-          <w:lang w:eastAsia="en-US"/>
-        </w:rPr>
-        <w:t>Control</w:t>
-      </w:r>
-      <w:proofErr w:type="spellEnd"/>
-      <w:r>
-        <w:rPr>
-          <w:i/>
-          <w:iCs/>
-          <w:lang w:eastAsia="en-US"/>
-        </w:rPr>
-        <w:t xml:space="preserve"> </w:t>
-      </w:r>
-      <w:proofErr w:type="spellStart"/>
-      <w:r>
-        <w:rPr>
-          <w:i/>
-          <w:iCs/>
-          <w:lang w:eastAsia="en-US"/>
-        </w:rPr>
-        <w:t>Protocol</w:t>
-      </w:r>
-      <w:proofErr w:type="spellEnd"/>
+          <w:lang w:val="en-GB" w:eastAsia="en-US"/>
+        </w:rPr>
+        <w:t>Transmission Control Protocol</w:t>
+      </w:r>
     </w:p>
     <w:p>
       <w:pPr>
@@ -3235,12 +3157,14 @@
         <w:rPr>
           <w:b/>
           <w:bCs/>
+          <w:lang w:val="en-GB"/>
         </w:rPr>
       </w:pPr>
       <w:r>
         <w:rPr>
           <w:b/>
           <w:bCs/>
+          <w:lang w:val="en-GB"/>
         </w:rPr>
         <w:t>IP</w:t>
       </w:r>
@@ -3248,6 +3172,7 @@
         <w:rPr>
           <w:b/>
           <w:bCs/>
+          <w:lang w:val="en-GB"/>
         </w:rPr>
         <w:tab/>
       </w:r>
@@ -3255,6 +3180,7 @@
         <w:rPr>
           <w:b/>
           <w:bCs/>
+          <w:lang w:val="en-GB"/>
         </w:rPr>
         <w:tab/>
       </w:r>
@@ -3262,18 +3188,10 @@
         <w:rPr>
           <w:i/>
           <w:iCs/>
-        </w:rPr>
-        <w:t xml:space="preserve">Internet </w:t>
-      </w:r>
-      <w:proofErr w:type="spellStart"/>
-      <w:r>
-        <w:rPr>
-          <w:i/>
-          <w:iCs/>
-        </w:rPr>
-        <w:t>Protocol</w:t>
-      </w:r>
-      <w:proofErr w:type="spellEnd"/>
+          <w:lang w:val="en-GB"/>
+        </w:rPr>
+        <w:t>Internet Protocol</w:t>
+      </w:r>
     </w:p>
     <w:p>
       <w:pPr>
@@ -3283,12 +3201,14 @@
         <w:rPr>
           <w:i/>
           <w:iCs/>
+          <w:lang w:val="en-GB"/>
         </w:rPr>
       </w:pPr>
       <w:r>
         <w:rPr>
           <w:b/>
           <w:bCs/>
+          <w:lang w:val="en-GB"/>
         </w:rPr>
         <w:t>SQL</w:t>
       </w:r>
@@ -3296,6 +3216,7 @@
         <w:rPr>
           <w:b/>
           <w:bCs/>
+          <w:lang w:val="en-GB"/>
         </w:rPr>
         <w:tab/>
       </w:r>
@@ -3303,50 +3224,26 @@
         <w:rPr>
           <w:b/>
           <w:bCs/>
+          <w:lang w:val="en-GB"/>
         </w:rPr>
         <w:tab/>
       </w:r>
-      <w:proofErr w:type="spellStart"/>
       <w:r>
         <w:rPr>
           <w:i/>
           <w:iCs/>
+          <w:lang w:val="en-GB"/>
         </w:rPr>
         <w:t>Structured</w:t>
       </w:r>
-      <w:proofErr w:type="spellEnd"/>
       <w:r>
         <w:rPr>
           <w:i/>
           <w:iCs/>
-        </w:rPr>
-        <w:t xml:space="preserve"> </w:t>
-      </w:r>
-      <w:proofErr w:type="spellStart"/>
-      <w:r>
-        <w:rPr>
-          <w:i/>
-          <w:iCs/>
-        </w:rPr>
-        <w:t>Query</w:t>
-      </w:r>
-      <w:proofErr w:type="spellEnd"/>
-      <w:r>
-        <w:rPr>
-          <w:i/>
-          <w:iCs/>
-        </w:rPr>
-        <w:t xml:space="preserve"> </w:t>
-      </w:r>
-      <w:proofErr w:type="spellStart"/>
-      <w:r>
-        <w:rPr>
-          <w:i/>
-          <w:iCs/>
-        </w:rPr>
-        <w:t>Language</w:t>
-      </w:r>
-      <w:proofErr w:type="spellEnd"/>
+          <w:lang w:val="en-GB"/>
+        </w:rPr>
+        <w:t xml:space="preserve"> Query Language</w:t>
+      </w:r>
     </w:p>
     <w:p>
       <w:pPr>
@@ -3356,12 +3253,14 @@
         <w:rPr>
           <w:i/>
           <w:iCs/>
+          <w:lang w:val="en-GB"/>
         </w:rPr>
       </w:pPr>
       <w:r>
         <w:rPr>
           <w:b/>
           <w:bCs/>
+          <w:lang w:val="en-GB"/>
         </w:rPr>
         <w:t>HTML</w:t>
       </w:r>
@@ -3369,6 +3268,7 @@
         <w:rPr>
           <w:b/>
           <w:bCs/>
+          <w:lang w:val="en-GB"/>
         </w:rPr>
         <w:tab/>
       </w:r>
@@ -3376,56 +3276,17 @@
         <w:rPr>
           <w:b/>
           <w:bCs/>
+          <w:lang w:val="en-GB"/>
         </w:rPr>
         <w:tab/>
       </w:r>
-      <w:proofErr w:type="spellStart"/>
       <w:r>
         <w:rPr>
           <w:i/>
           <w:iCs/>
-        </w:rPr>
-        <w:t>HyperText</w:t>
-      </w:r>
-      <w:proofErr w:type="spellEnd"/>
-      <w:r>
-        <w:rPr>
-          <w:i/>
-          <w:iCs/>
-        </w:rPr>
-        <w:t xml:space="preserve"> </w:t>
-      </w:r>
-      <w:proofErr w:type="spellStart"/>
-      <w:r>
-        <w:rPr>
-          <w:i/>
-          <w:iCs/>
-        </w:rPr>
-        <w:t>Markup</w:t>
-      </w:r>
-      <w:proofErr w:type="spellEnd"/>
-      <w:r>
-        <w:rPr>
-          <w:i/>
-          <w:iCs/>
-        </w:rPr>
-        <w:t xml:space="preserve"> </w:t>
-      </w:r>
-      <w:proofErr w:type="spellStart"/>
-      <w:r>
-        <w:rPr>
-          <w:i/>
-          <w:iCs/>
-        </w:rPr>
-        <w:t>Language</w:t>
-      </w:r>
-      <w:proofErr w:type="spellEnd"/>
-      <w:r>
-        <w:rPr>
-          <w:i/>
-          <w:iCs/>
-        </w:rPr>
-        <w:t xml:space="preserve"> </w:t>
+          <w:lang w:val="en-GB"/>
+        </w:rPr>
+        <w:t xml:space="preserve">HyperText Markup Language </w:t>
       </w:r>
     </w:p>
     <w:p>
@@ -3436,12 +3297,14 @@
         <w:rPr>
           <w:i/>
           <w:iCs/>
+          <w:lang w:val="en-GB"/>
         </w:rPr>
       </w:pPr>
       <w:r>
         <w:rPr>
           <w:b/>
           <w:bCs/>
+          <w:lang w:val="en-GB"/>
         </w:rPr>
         <w:t>ISP</w:t>
       </w:r>
@@ -3449,6 +3312,7 @@
         <w:rPr>
           <w:b/>
           <w:bCs/>
+          <w:lang w:val="en-GB"/>
         </w:rPr>
         <w:tab/>
       </w:r>
@@ -3456,6 +3320,7 @@
         <w:rPr>
           <w:b/>
           <w:bCs/>
+          <w:lang w:val="en-GB"/>
         </w:rPr>
         <w:tab/>
       </w:r>
@@ -3463,24 +3328,9 @@
         <w:rPr>
           <w:i/>
           <w:iCs/>
-        </w:rPr>
-        <w:t xml:space="preserve">Internet </w:t>
-      </w:r>
-      <w:proofErr w:type="spellStart"/>
-      <w:r>
-        <w:rPr>
-          <w:i/>
-          <w:iCs/>
-        </w:rPr>
-        <w:t>Service</w:t>
-      </w:r>
-      <w:proofErr w:type="spellEnd"/>
-      <w:r>
-        <w:rPr>
-          <w:i/>
-          <w:iCs/>
-        </w:rPr>
-        <w:t xml:space="preserve"> Provider</w:t>
+          <w:lang w:val="en-GB"/>
+        </w:rPr>
+        <w:t>Internet Service Provider</w:t>
       </w:r>
     </w:p>
     <w:p>
@@ -3491,12 +3341,14 @@
         <w:rPr>
           <w:b/>
           <w:bCs/>
+          <w:lang w:val="en-GB"/>
         </w:rPr>
       </w:pPr>
       <w:r>
         <w:rPr>
           <w:b/>
           <w:bCs/>
+          <w:lang w:val="en-GB"/>
         </w:rPr>
         <w:t>SPI</w:t>
       </w:r>
@@ -3504,6 +3356,7 @@
         <w:rPr>
           <w:b/>
           <w:bCs/>
+          <w:lang w:val="en-GB"/>
         </w:rPr>
         <w:tab/>
       </w:r>
@@ -3511,6 +3364,7 @@
         <w:rPr>
           <w:b/>
           <w:bCs/>
+          <w:lang w:val="en-GB"/>
         </w:rPr>
         <w:tab/>
       </w:r>
@@ -3518,29 +3372,15 @@
         <w:rPr>
           <w:i/>
           <w:iCs/>
-        </w:rPr>
-        <w:t xml:space="preserve">Serial </w:t>
-      </w:r>
-      <w:proofErr w:type="spellStart"/>
-      <w:r>
-        <w:rPr>
-          <w:i/>
-          <w:iCs/>
-        </w:rPr>
-        <w:t>Peripheral</w:t>
-      </w:r>
-      <w:proofErr w:type="spellEnd"/>
-      <w:r>
-        <w:rPr>
-          <w:i/>
-          <w:iCs/>
-        </w:rPr>
-        <w:t xml:space="preserve"> Interface</w:t>
+          <w:lang w:val="en-GB"/>
+        </w:rPr>
+        <w:t>Serial Peripheral Interface</w:t>
       </w:r>
       <w:r>
         <w:rPr>
           <w:b/>
           <w:bCs/>
+          <w:lang w:val="en-GB"/>
         </w:rPr>
         <w:t xml:space="preserve"> </w:t>
       </w:r>
@@ -3559,6 +3399,7 @@
         <w:rPr>
           <w:b/>
           <w:bCs/>
+          <w:lang w:val="en-GB"/>
         </w:rPr>
         <w:t>I2C</w:t>
       </w:r>
@@ -3566,6 +3407,7 @@
         <w:rPr>
           <w:b/>
           <w:bCs/>
+          <w:lang w:val="en-GB"/>
         </w:rPr>
         <w:tab/>
       </w:r>
@@ -3573,34 +3415,18 @@
         <w:rPr>
           <w:b/>
           <w:bCs/>
+          <w:lang w:val="en-GB"/>
         </w:rPr>
         <w:tab/>
       </w:r>
-      <w:proofErr w:type="spellStart"/>
       <w:r>
         <w:rPr>
           <w:i/>
           <w:iCs/>
-        </w:rPr>
-        <w:t>Inter-Integrated</w:t>
-      </w:r>
-      <w:proofErr w:type="spellEnd"/>
-      <w:r>
-        <w:rPr>
-          <w:i/>
-          <w:iCs/>
-        </w:rPr>
-        <w:t xml:space="preserve"> </w:t>
-      </w:r>
-      <w:proofErr w:type="spellStart"/>
-      <w:r>
-        <w:rPr>
-          <w:i/>
-          <w:iCs/>
-        </w:rPr>
-        <w:t>Circuit</w:t>
-      </w:r>
-      <w:proofErr w:type="spellEnd"/>
+          <w:lang w:val="en-GB"/>
+        </w:rPr>
+        <w:t>Inter-Integrated Circuit</w:t>
+      </w:r>
       <w:r>
         <w:rPr>
           <w:b/>
@@ -3636,7 +3462,7 @@
         <w:t xml:space="preserve"> </w:t>
       </w:r>
       <w:bookmarkStart w:id="0" w:name="_Toc99372400"/>
-      <w:bookmarkStart w:id="1" w:name="_Toc99571501"/>
+      <w:bookmarkStart w:id="1" w:name="_Toc99612358"/>
       <w:r>
         <w:t>Introdução</w:t>
       </w:r>
@@ -3649,7 +3475,13 @@
         <w:widowControl/>
       </w:pPr>
       <w:r>
-        <w:t>Serve o presente relatório de introdução, descrição</w:t>
+        <w:t xml:space="preserve">Serve o presente relatório </w:t>
+      </w:r>
+      <w:r>
+        <w:t>como</w:t>
+      </w:r>
+      <w:r>
+        <w:t xml:space="preserve"> introdução, descrição</w:t>
       </w:r>
       <w:r>
         <w:t xml:space="preserve"> </w:t>
@@ -3677,7 +3509,13 @@
         <w:t xml:space="preserve"> d</w:t>
       </w:r>
       <w:r>
-        <w:t xml:space="preserve">esenvolvimento e implementação de um sistema central de controlo entre o referido e o </w:t>
+        <w:t xml:space="preserve">esenvolvimento e implementação de um sistema central de controlo entre </w:t>
+      </w:r>
+      <w:r>
+        <w:t>este</w:t>
+      </w:r>
+      <w:r>
+        <w:t xml:space="preserve"> e o </w:t>
       </w:r>
       <w:r>
         <w:rPr>
@@ -3694,136 +3532,88 @@
         <w:t>ateway</w:t>
       </w:r>
       <w:r>
+        <w:t xml:space="preserve"> </w:t>
+      </w:r>
+      <w:r>
+        <w:t>des</w:t>
+      </w:r>
+      <w:r>
+        <w:t>envolvido na fase anterior</w:t>
+      </w:r>
+      <w:r>
+        <w:t>. P</w:t>
+      </w:r>
+      <w:r>
+        <w:t>ara tal é necessário o uso do protocolo TCP</w:t>
+      </w:r>
+      <w:r>
+        <w:t xml:space="preserve"> (</w:t>
+      </w:r>
+      <w:r>
         <w:rPr>
           <w:i/>
           <w:iCs/>
-        </w:rPr>
-        <w:t>,</w:t>
+          <w:lang w:val="en-GB" w:eastAsia="en-US"/>
+        </w:rPr>
+        <w:t>Transmission Control Protocol</w:t>
+      </w:r>
+      <w:r>
+        <w:t>)</w:t>
       </w:r>
       <w:r>
         <w:t xml:space="preserve"> </w:t>
       </w:r>
       <w:r>
-        <w:t>des</w:t>
-      </w:r>
-      <w:r>
-        <w:t>envolvido na fase anterior: para tal é necessário o uso do protocolo TCP</w:t>
+        <w:t>/</w:t>
+      </w:r>
+      <w:r>
+        <w:t xml:space="preserve"> </w:t>
+      </w:r>
+      <w:r>
+        <w:t>IP</w:t>
       </w:r>
       <w:r>
         <w:t xml:space="preserve"> (</w:t>
       </w:r>
-      <w:proofErr w:type="spellStart"/>
       <w:r>
         <w:rPr>
           <w:i/>
           <w:iCs/>
-          <w:lang w:eastAsia="en-US"/>
-        </w:rPr>
-        <w:t>Transmission</w:t>
-      </w:r>
-      <w:proofErr w:type="spellEnd"/>
-      <w:r>
-        <w:rPr>
-          <w:i/>
-          <w:iCs/>
-          <w:lang w:eastAsia="en-US"/>
-        </w:rPr>
+        </w:rPr>
+        <w:t>Internet Protocol</w:t>
+      </w:r>
+      <w:r>
+        <w:t>)</w:t>
+      </w:r>
+      <w:r>
+        <w:t xml:space="preserve">, tal </w:t>
+      </w:r>
+      <w:r>
+        <w:t xml:space="preserve">como a criação de um protocolo de comunicação (sobre o TCP/IP) de modo a </w:t>
+      </w:r>
+      <w:r>
+        <w:t>pod</w:t>
+      </w:r>
+      <w:r>
+        <w:t>er controlar e recolher os</w:t>
+      </w:r>
+      <w:r>
         <w:t xml:space="preserve"> </w:t>
       </w:r>
-      <w:proofErr w:type="spellStart"/>
-      <w:r>
-        <w:rPr>
-          <w:i/>
-          <w:iCs/>
-          <w:lang w:eastAsia="en-US"/>
-        </w:rPr>
-        <w:t>Control</w:t>
-      </w:r>
-      <w:proofErr w:type="spellEnd"/>
-      <w:r>
-        <w:rPr>
-          <w:i/>
-          <w:iCs/>
-          <w:lang w:eastAsia="en-US"/>
-        </w:rPr>
+      <w:r>
+        <w:t>dados</w:t>
+      </w:r>
+      <w:r>
         <w:t xml:space="preserve"> </w:t>
       </w:r>
-      <w:proofErr w:type="spellStart"/>
-      <w:r>
-        <w:rPr>
-          <w:i/>
-          <w:iCs/>
-          <w:lang w:eastAsia="en-US"/>
-        </w:rPr>
-        <w:t>Protocol</w:t>
-      </w:r>
-      <w:proofErr w:type="spellEnd"/>
-      <w:r>
-        <w:t>)</w:t>
-      </w:r>
-      <w:r>
-        <w:t xml:space="preserve"> </w:t>
-      </w:r>
-      <w:r>
-        <w:t>/</w:t>
-      </w:r>
-      <w:r>
-        <w:t xml:space="preserve"> </w:t>
-      </w:r>
-      <w:r>
-        <w:t>IP</w:t>
-      </w:r>
-      <w:r>
-        <w:t xml:space="preserve"> (</w:t>
-      </w:r>
-      <w:r>
-        <w:rPr>
-          <w:i/>
-          <w:iCs/>
-        </w:rPr>
-        <w:t xml:space="preserve">Internet </w:t>
-      </w:r>
-      <w:proofErr w:type="spellStart"/>
-      <w:r>
-        <w:rPr>
-          <w:i/>
-          <w:iCs/>
-        </w:rPr>
-        <w:t>Protocol</w:t>
-      </w:r>
-      <w:proofErr w:type="spellEnd"/>
-      <w:r>
-        <w:t>)</w:t>
-      </w:r>
-      <w:r>
-        <w:t xml:space="preserve">, tal </w:t>
-      </w:r>
-      <w:r>
-        <w:t xml:space="preserve">como a criação de um protocolo de comunicação (sobre o TCP/IP) de modo a </w:t>
-      </w:r>
-      <w:r>
-        <w:t>pod</w:t>
-      </w:r>
-      <w:r>
-        <w:t>er controlar e recolher os</w:t>
-      </w:r>
-      <w:r>
-        <w:t xml:space="preserve"> </w:t>
-      </w:r>
-      <w:r>
-        <w:t>dados</w:t>
-      </w:r>
-      <w:r>
-        <w:t xml:space="preserve"> </w:t>
-      </w:r>
       <w:r>
         <w:t>pretendidos</w:t>
       </w:r>
       <w:r>
-        <w:t>-</w:t>
-      </w:r>
-      <w:r>
-        <w:t xml:space="preserve"> este deve ser capaz de produzir mensagens de</w:t>
+        <w:t xml:space="preserve">, devendo este </w:t>
+      </w:r>
+      <w:r>
+        <w:t>ser capaz de produzir mensagens de</w:t>
       </w:r>
       <w:r>
         <w:t xml:space="preserve"> controlo que operarão sobre os seus outros sistemas, tal como outras funcionalidades espectáveis de tais tecnologias.</w:t>
@@ -3906,7 +3696,7 @@
         <w:t xml:space="preserve"> </w:t>
       </w:r>
       <w:bookmarkStart w:id="2" w:name="_Toc99372401"/>
-      <w:bookmarkStart w:id="3" w:name="_Toc99571502"/>
+      <w:bookmarkStart w:id="3" w:name="_Toc99612359"/>
       <w:r>
         <w:t xml:space="preserve">Especificação da Fase </w:t>
       </w:r>
@@ -3922,7 +3712,7 @@
         <w:pStyle w:val="Ttulo2"/>
       </w:pPr>
       <w:bookmarkStart w:id="4" w:name="_Toc99372402"/>
-      <w:bookmarkStart w:id="5" w:name="_Toc99571503"/>
+      <w:bookmarkStart w:id="5" w:name="_Toc99612360"/>
       <w:r>
         <w:t>2.</w:t>
       </w:r>
@@ -4143,7 +3933,7 @@
                                 <w:szCs w:val="20"/>
                               </w:rPr>
                             </w:pPr>
-                            <w:bookmarkStart w:id="6" w:name="_Toc99571512"/>
+                            <w:bookmarkStart w:id="6" w:name="_Toc99612369"/>
                             <w:r>
                               <w:rPr>
                                 <w:sz w:val="20"/>
@@ -4239,7 +4029,7 @@
                           <w:szCs w:val="20"/>
                         </w:rPr>
                       </w:pPr>
-                      <w:bookmarkStart w:id="7" w:name="_Toc99571512"/>
+                      <w:bookmarkStart w:id="7" w:name="_Toc99612369"/>
                       <w:r>
                         <w:rPr>
                           <w:sz w:val="20"/>
@@ -4328,44 +4118,31 @@
       <w:r>
         <w:t xml:space="preserve"> </w:t>
       </w:r>
-      <w:proofErr w:type="spellStart"/>
-      <w:r>
-        <w:t>gateways</w:t>
-      </w:r>
-      <w:proofErr w:type="spellEnd"/>
-      <w:r>
-        <w:t xml:space="preserve"> e o Gestor de Serviço será</w:t>
-      </w:r>
-      <w:r>
-        <w:t xml:space="preserve"> realizada de acordo com</w:t>
-      </w:r>
-      <w:r>
-        <w:t xml:space="preserve"> um protocolo de comunicação aplicacional, </w:t>
-      </w:r>
-      <w:r>
-        <w:t>que será construído com recurso a um conjunto de mensagens/</w:t>
-      </w:r>
-      <w:proofErr w:type="spellStart"/>
       <w:r>
         <w:rPr>
           <w:i/>
           <w:iCs/>
         </w:rPr>
-        <w:t>flags</w:t>
-      </w:r>
-      <w:proofErr w:type="spellEnd"/>
+        <w:t>G</w:t>
+      </w:r>
       <w:r>
         <w:rPr>
           <w:i/>
           <w:iCs/>
         </w:rPr>
-        <w:t xml:space="preserve">, </w:t>
-      </w:r>
-      <w:r>
-        <w:t>que serão encapsuladas dentro do protocolo de transporte TCP.</w:t>
-      </w:r>
-      <w:r>
-        <w:t xml:space="preserve"> Esta comunicação permitirá o envio das amostras, recebidas por cada </w:t>
+        <w:t>ateways</w:t>
+      </w:r>
+      <w:r>
+        <w:t xml:space="preserve"> e o Gestor de Serviço será</w:t>
+      </w:r>
+      <w:r>
+        <w:t xml:space="preserve"> realizada de acordo com</w:t>
+      </w:r>
+      <w:r>
+        <w:t xml:space="preserve"> um protocolo de comunicação aplicacional, </w:t>
+      </w:r>
+      <w:r>
+        <w:t>que será construído com recurso a um conjunto de mensagens/</w:t>
       </w:r>
       <w:proofErr w:type="spellStart"/>
       <w:r>
@@ -4373,9 +4150,36 @@
           <w:i/>
           <w:iCs/>
         </w:rPr>
-        <w:t>gateway</w:t>
+        <w:t>flags</w:t>
       </w:r>
       <w:proofErr w:type="spellEnd"/>
+      <w:r>
+        <w:rPr>
+          <w:i/>
+          <w:iCs/>
+        </w:rPr>
+        <w:t xml:space="preserve">, </w:t>
+      </w:r>
+      <w:r>
+        <w:t>que serão encapsuladas dentro do protocolo de transporte TCP.</w:t>
+      </w:r>
+      <w:r>
+        <w:t xml:space="preserve"> Esta comunicação permitirá o envio das amostras, recebidas por cada </w:t>
+      </w:r>
+      <w:r>
+        <w:rPr>
+          <w:i/>
+          <w:iCs/>
+        </w:rPr>
+        <w:t>G</w:t>
+      </w:r>
+      <w:r>
+        <w:rPr>
+          <w:i/>
+          <w:iCs/>
+        </w:rPr>
+        <w:t>ateway</w:t>
+      </w:r>
       <w:r>
         <w:rPr>
           <w:i/>
@@ -4560,7 +4364,7 @@
         </w:rPr>
       </w:pPr>
       <w:bookmarkStart w:id="8" w:name="_Toc99372403"/>
-      <w:bookmarkStart w:id="9" w:name="_Toc99571504"/>
+      <w:bookmarkStart w:id="9" w:name="_Toc99612361"/>
       <w:r>
         <w:lastRenderedPageBreak/>
         <w:t>2.</w:t>
@@ -4624,12 +4428,6 @@
       </w:r>
       <w:r>
         <w:t xml:space="preserve"> </w:t>
-      </w:r>
-      <w:r>
-        <w:t>que</w:t>
-      </w:r>
-      <w:r>
-        <w:t xml:space="preserve"> será </w:t>
       </w:r>
       <w:r>
         <w:t xml:space="preserve">utilizado, será </w:t>
@@ -4938,15 +4736,7 @@
               <w:spacing w:after="160" w:line="259" w:lineRule="auto"/>
             </w:pPr>
             <w:r>
-              <w:t xml:space="preserve">2 placas: uma para a implementação do sistema sensor e outra para o </w:t>
-            </w:r>
-            <w:proofErr w:type="spellStart"/>
-            <w:r>
-              <w:t>gateway</w:t>
-            </w:r>
-            <w:proofErr w:type="spellEnd"/>
-            <w:r>
-              <w:t xml:space="preserve"> BLE/Wi-Fi</w:t>
+              <w:t>2 placas: uma para a implementação do sistema sensor e outra para o gateway BLE/Wi-Fi</w:t>
             </w:r>
           </w:p>
         </w:tc>
@@ -5529,7 +5319,19 @@
               <w:t>a ligação a</w:t>
             </w:r>
             <w:r>
-              <w:t xml:space="preserve">o sistema sensor e o </w:t>
+              <w:t xml:space="preserve">o </w:t>
+            </w:r>
+            <w:r>
+              <w:t>S</w:t>
+            </w:r>
+            <w:r>
+              <w:t xml:space="preserve">istema </w:t>
+            </w:r>
+            <w:r>
+              <w:t>S</w:t>
+            </w:r>
+            <w:r>
+              <w:t xml:space="preserve">ensor e o </w:t>
             </w:r>
             <w:r>
               <w:t>restante</w:t>
@@ -5546,14 +5348,15 @@
             <w:r>
               <w:t xml:space="preserve"> </w:t>
             </w:r>
-            <w:proofErr w:type="spellStart"/>
+            <w:r>
+              <w:t>G</w:t>
+            </w:r>
             <w:r>
               <w:rPr>
                 <w:i/>
               </w:rPr>
-              <w:t>gateway</w:t>
-            </w:r>
-            <w:proofErr w:type="spellEnd"/>
+              <w:t>ateway</w:t>
+            </w:r>
             <w:r>
               <w:t>.</w:t>
             </w:r>
@@ -5714,7 +5517,7 @@
       <w:r>
         <w:br w:type="page"/>
       </w:r>
-      <w:bookmarkStart w:id="10" w:name="_Toc99571505"/>
+      <w:bookmarkStart w:id="10" w:name="_Toc99612362"/>
       <w:r>
         <w:rPr>
           <w:sz w:val="22"/>
@@ -5993,7 +5796,14 @@
               <w:jc w:val="center"/>
             </w:pPr>
             <w:r>
-              <w:t>SPI flash</w:t>
+              <w:t xml:space="preserve">SPI </w:t>
+            </w:r>
+            <w:r>
+              <w:rPr>
+                <w:i/>
+                <w:iCs/>
+              </w:rPr>
+              <w:t>flash</w:t>
             </w:r>
           </w:p>
         </w:tc>
@@ -6018,6 +5828,117 @@
             <w:proofErr w:type="spellEnd"/>
             <w:r>
               <w:t>, 3.3 V</w:t>
+            </w:r>
+          </w:p>
+        </w:tc>
+      </w:tr>
+      <w:tr>
+        <w:tc>
+          <w:tcPr>
+            <w:tcW w:w="4247" w:type="dxa"/>
+            <w:shd w:val="clear" w:color="auto" w:fill="F2F2F2" w:themeFill="background1" w:themeFillShade="F2"/>
+          </w:tcPr>
+          <w:p>
+            <w:pPr>
+              <w:widowControl/>
+              <w:spacing w:after="160" w:line="259" w:lineRule="auto"/>
+              <w:jc w:val="center"/>
+              <w:rPr>
+                <w:i/>
+                <w:iCs/>
+              </w:rPr>
+            </w:pPr>
+            <w:r>
+              <w:rPr>
+                <w:i/>
+                <w:iCs/>
+              </w:rPr>
+              <w:t>Core</w:t>
+            </w:r>
+          </w:p>
+        </w:tc>
+        <w:tc>
+          <w:tcPr>
+            <w:tcW w:w="4247" w:type="dxa"/>
+            <w:shd w:val="clear" w:color="auto" w:fill="F2F2F2" w:themeFill="background1" w:themeFillShade="F2"/>
+          </w:tcPr>
+          <w:p>
+            <w:pPr>
+              <w:widowControl/>
+              <w:spacing w:after="160" w:line="259" w:lineRule="auto"/>
+              <w:jc w:val="center"/>
+            </w:pPr>
+            <w:r>
+              <w:t>ESP32-D0WD</w:t>
+            </w:r>
+          </w:p>
+        </w:tc>
+      </w:tr>
+      <w:tr>
+        <w:tc>
+          <w:tcPr>
+            <w:tcW w:w="4247" w:type="dxa"/>
+            <w:shd w:val="clear" w:color="auto" w:fill="F2F2F2" w:themeFill="background1" w:themeFillShade="F2"/>
+          </w:tcPr>
+          <w:p>
+            <w:pPr>
+              <w:widowControl/>
+              <w:spacing w:after="160" w:line="259" w:lineRule="auto"/>
+              <w:jc w:val="center"/>
+              <w:rPr>
+                <w:i/>
+                <w:iCs/>
+              </w:rPr>
+            </w:pPr>
+            <w:proofErr w:type="spellStart"/>
+            <w:r>
+              <w:rPr>
+                <w:i/>
+                <w:iCs/>
+              </w:rPr>
+              <w:t>Crystal</w:t>
+            </w:r>
+            <w:proofErr w:type="spellEnd"/>
+          </w:p>
+        </w:tc>
+        <w:tc>
+          <w:tcPr>
+            <w:tcW w:w="4247" w:type="dxa"/>
+            <w:shd w:val="clear" w:color="auto" w:fill="F2F2F2" w:themeFill="background1" w:themeFillShade="F2"/>
+          </w:tcPr>
+          <w:p>
+            <w:pPr>
+              <w:widowControl/>
+              <w:spacing w:after="160" w:line="259" w:lineRule="auto"/>
+              <w:jc w:val="center"/>
+            </w:pPr>
+            <w:r>
+              <w:t>40 MHz</w:t>
+            </w:r>
+            <w:r>
+              <w:t xml:space="preserve"> (</w:t>
+            </w:r>
+            <w:r>
+              <w:t>apenas para a funcionalida</w:t>
+            </w:r>
+            <w:r>
+              <w:t>de do</w:t>
+            </w:r>
+            <w:r>
+              <w:t xml:space="preserve"> Wi-Fi</w:t>
+            </w:r>
+            <w:r>
+              <w:t xml:space="preserve"> e do </w:t>
+            </w:r>
+            <w:r>
+              <w:rPr>
+                <w:i/>
+                <w:iCs/>
+              </w:rPr>
+              <w:t>Bluetooth</w:t>
+            </w:r>
+            <w:r>
+              <w:t>)</w:t>
             </w:r>
           </w:p>
         </w:tc>
@@ -6035,7 +5956,7 @@
               <w:jc w:val="center"/>
             </w:pPr>
             <w:r>
-              <w:t>Core</w:t>
+              <w:t>Antena</w:t>
             </w:r>
           </w:p>
         </w:tc>
@@ -6051,7 +5972,30 @@
               <w:jc w:val="center"/>
             </w:pPr>
             <w:r>
-              <w:t>ESP32-D0WD</w:t>
+              <w:t xml:space="preserve">Conector </w:t>
+            </w:r>
+            <w:proofErr w:type="gramStart"/>
+            <w:r>
+              <w:t>U.FL</w:t>
+            </w:r>
+            <w:proofErr w:type="gramEnd"/>
+            <w:r>
+              <w:t xml:space="preserve"> (</w:t>
+            </w:r>
+            <w:r>
+              <w:t>que precisa de estar c</w:t>
+            </w:r>
+            <w:r>
+              <w:t>onectado a uma antena</w:t>
+            </w:r>
+            <w:r>
+              <w:t xml:space="preserve"> IPEX </w:t>
+            </w:r>
+            <w:r>
+              <w:t>externa</w:t>
+            </w:r>
+            <w:r>
+              <w:t>)</w:t>
             </w:r>
           </w:p>
         </w:tc>
@@ -6068,11 +6012,21 @@
               <w:spacing w:after="160" w:line="259" w:lineRule="auto"/>
               <w:jc w:val="center"/>
             </w:pPr>
-            <w:proofErr w:type="spellStart"/>
-            <w:r>
-              <w:t>Crystal</w:t>
-            </w:r>
-            <w:proofErr w:type="spellEnd"/>
+            <w:r>
+              <w:t>Dimens</w:t>
+            </w:r>
+            <w:r>
+              <w:t>ões</w:t>
+            </w:r>
+            <w:r>
+              <w:t xml:space="preserve"> (Uni</w:t>
+            </w:r>
+            <w:r>
+              <w:t>dade</w:t>
+            </w:r>
+            <w:r>
+              <w:t>: mm)</w:t>
+            </w:r>
           </w:p>
         </w:tc>
         <w:tc>
@@ -6087,172 +6041,6 @@
               <w:jc w:val="center"/>
             </w:pPr>
             <w:r>
-              <w:t>40 MHz</w:t>
-            </w:r>
-            <w:r>
-              <w:t xml:space="preserve"> (</w:t>
-            </w:r>
-            <w:proofErr w:type="spellStart"/>
-            <w:r>
-              <w:t>only</w:t>
-            </w:r>
-            <w:proofErr w:type="spellEnd"/>
-            <w:r>
-              <w:t xml:space="preserve"> for Wi-Fi/Bluetooth </w:t>
-            </w:r>
-            <w:proofErr w:type="spellStart"/>
-            <w:r>
-              <w:t>functionality</w:t>
-            </w:r>
-            <w:proofErr w:type="spellEnd"/>
-            <w:r>
-              <w:t>)</w:t>
-            </w:r>
-          </w:p>
-        </w:tc>
-      </w:tr>
-      <w:tr>
-        <w:tc>
-          <w:tcPr>
-            <w:tcW w:w="4247" w:type="dxa"/>
-            <w:shd w:val="clear" w:color="auto" w:fill="F2F2F2" w:themeFill="background1" w:themeFillShade="F2"/>
-          </w:tcPr>
-          <w:p>
-            <w:pPr>
-              <w:widowControl/>
-              <w:spacing w:after="160" w:line="259" w:lineRule="auto"/>
-              <w:jc w:val="center"/>
-            </w:pPr>
-            <w:proofErr w:type="spellStart"/>
-            <w:r>
-              <w:t>Antenna</w:t>
-            </w:r>
-            <w:proofErr w:type="spellEnd"/>
-          </w:p>
-        </w:tc>
-        <w:tc>
-          <w:tcPr>
-            <w:tcW w:w="4247" w:type="dxa"/>
-            <w:shd w:val="clear" w:color="auto" w:fill="F2F2F2" w:themeFill="background1" w:themeFillShade="F2"/>
-          </w:tcPr>
-          <w:p>
-            <w:pPr>
-              <w:widowControl/>
-              <w:spacing w:after="160" w:line="259" w:lineRule="auto"/>
-              <w:jc w:val="center"/>
-            </w:pPr>
-            <w:r>
-              <w:t xml:space="preserve">U.FL </w:t>
-            </w:r>
-            <w:proofErr w:type="spellStart"/>
-            <w:r>
-              <w:t>connector</w:t>
-            </w:r>
-            <w:proofErr w:type="spellEnd"/>
-            <w:r>
-              <w:t xml:space="preserve"> (</w:t>
-            </w:r>
-            <w:proofErr w:type="spellStart"/>
-            <w:r>
-              <w:t>which</w:t>
-            </w:r>
-            <w:proofErr w:type="spellEnd"/>
-            <w:r>
-              <w:t xml:space="preserve"> </w:t>
-            </w:r>
-            <w:proofErr w:type="spellStart"/>
-            <w:r>
-              <w:t>needs</w:t>
-            </w:r>
-            <w:proofErr w:type="spellEnd"/>
-            <w:r>
-              <w:t xml:space="preserve"> to </w:t>
-            </w:r>
-            <w:proofErr w:type="spellStart"/>
-            <w:r>
-              <w:t>be</w:t>
-            </w:r>
-            <w:proofErr w:type="spellEnd"/>
-            <w:r>
-              <w:t xml:space="preserve"> </w:t>
-            </w:r>
-            <w:proofErr w:type="spellStart"/>
-            <w:r>
-              <w:t>connected</w:t>
-            </w:r>
-            <w:proofErr w:type="spellEnd"/>
-            <w:r>
-              <w:t xml:space="preserve"> to </w:t>
-            </w:r>
-            <w:proofErr w:type="spellStart"/>
-            <w:r>
-              <w:t>an</w:t>
-            </w:r>
-            <w:proofErr w:type="spellEnd"/>
-            <w:r>
-              <w:t xml:space="preserve"> </w:t>
-            </w:r>
-            <w:proofErr w:type="spellStart"/>
-            <w:r>
-              <w:t>external</w:t>
-            </w:r>
-            <w:proofErr w:type="spellEnd"/>
-            <w:r>
-              <w:t xml:space="preserve"> IPEX </w:t>
-            </w:r>
-            <w:proofErr w:type="spellStart"/>
-            <w:r>
-              <w:t>antenna</w:t>
-            </w:r>
-            <w:proofErr w:type="spellEnd"/>
-            <w:r>
-              <w:t>)</w:t>
-            </w:r>
-          </w:p>
-        </w:tc>
-      </w:tr>
-      <w:tr>
-        <w:tc>
-          <w:tcPr>
-            <w:tcW w:w="4247" w:type="dxa"/>
-            <w:shd w:val="clear" w:color="auto" w:fill="F2F2F2" w:themeFill="background1" w:themeFillShade="F2"/>
-          </w:tcPr>
-          <w:p>
-            <w:pPr>
-              <w:widowControl/>
-              <w:spacing w:after="160" w:line="259" w:lineRule="auto"/>
-              <w:jc w:val="center"/>
-            </w:pPr>
-            <w:proofErr w:type="spellStart"/>
-            <w:r>
-              <w:t>Dimensions</w:t>
-            </w:r>
-            <w:proofErr w:type="spellEnd"/>
-            <w:r>
-              <w:t xml:space="preserve"> (</w:t>
-            </w:r>
-            <w:proofErr w:type="spellStart"/>
-            <w:r>
-              <w:t>Unit</w:t>
-            </w:r>
-            <w:proofErr w:type="spellEnd"/>
-            <w:r>
-              <w:t>: mm)</w:t>
-            </w:r>
-          </w:p>
-        </w:tc>
-        <w:tc>
-          <w:tcPr>
-            <w:tcW w:w="4247" w:type="dxa"/>
-            <w:shd w:val="clear" w:color="auto" w:fill="F2F2F2" w:themeFill="background1" w:themeFillShade="F2"/>
-          </w:tcPr>
-          <w:p>
-            <w:pPr>
-              <w:widowControl/>
-              <w:spacing w:after="160" w:line="259" w:lineRule="auto"/>
-              <w:jc w:val="center"/>
-            </w:pPr>
-            <w:r>
               <w:t>(18.00±0.10) × (19.20±0.10) × (3.20±0.10)</w:t>
             </w:r>
           </w:p>
@@ -6405,7 +6193,13 @@
         <w:t xml:space="preserve"> microamperes</w:t>
       </w:r>
       <w:r>
-        <w:t xml:space="preserve">, o que torna este componente ideal para aplicações, sistemas eletrónicos alimentados por baterias. </w:t>
+        <w:t>, o que torna este componente ideal para aplicações</w:t>
+      </w:r>
+      <w:r>
+        <w:t xml:space="preserve"> em </w:t>
+      </w:r>
+      <w:r>
+        <w:t xml:space="preserve">sistemas eletrónicos alimentados por baterias. </w:t>
       </w:r>
       <w:r>
         <w:t>Este componente suporta uma taxa de transmissão até 150 Mbps</w:t>
@@ -6438,7 +6232,7 @@
       <w:pPr>
         <w:pStyle w:val="Ttulo3"/>
       </w:pPr>
-      <w:bookmarkStart w:id="11" w:name="_Toc99571506"/>
+      <w:bookmarkStart w:id="11" w:name="_Toc99612363"/>
       <w:r>
         <w:t>2.</w:t>
       </w:r>
@@ -6499,7 +6293,16 @@
         <w:t>pelos docentes</w:t>
       </w:r>
       <w:r>
-        <w:t xml:space="preserve"> tal como o seu </w:t>
+        <w:t xml:space="preserve">, </w:t>
+      </w:r>
+      <w:r>
+        <w:t xml:space="preserve">tal como </w:t>
+      </w:r>
+      <w:r>
+        <w:t>pelo</w:t>
+      </w:r>
+      <w:r>
+        <w:t xml:space="preserve"> seu </w:t>
       </w:r>
       <w:r>
         <w:t>custo</w:t>
@@ -6582,8 +6385,8 @@
       <w:pPr>
         <w:pStyle w:val="Ttulo3"/>
       </w:pPr>
-      <w:bookmarkStart w:id="12" w:name="_Toc99571507"/>
-      <w:bookmarkStart w:id="13" w:name="_Toc99372404"/>
+      <w:bookmarkStart w:id="12" w:name="_Toc99372404"/>
+      <w:bookmarkStart w:id="13" w:name="_Toc99612364"/>
       <w:r>
         <w:lastRenderedPageBreak/>
         <w:t>2.</w:t>
@@ -6597,7 +6400,7 @@
       <w:r>
         <w:t>Sensor BME280</w:t>
       </w:r>
-      <w:bookmarkEnd w:id="12"/>
+      <w:bookmarkEnd w:id="13"/>
     </w:p>
     <w:p/>
     <w:p>
@@ -6688,12 +6491,12 @@
       <w:pPr>
         <w:pStyle w:val="Ttulo2"/>
       </w:pPr>
-      <w:bookmarkStart w:id="14" w:name="_Toc99571508"/>
     </w:p>
     <w:p>
       <w:pPr>
         <w:pStyle w:val="Ttulo2"/>
       </w:pPr>
+      <w:bookmarkStart w:id="14" w:name="_Toc99612365"/>
       <w:r>
         <w:t>2.</w:t>
       </w:r>
@@ -6710,7 +6513,7 @@
         </w:rPr>
         <w:t>Software</w:t>
       </w:r>
-      <w:bookmarkEnd w:id="13"/>
+      <w:bookmarkEnd w:id="12"/>
       <w:bookmarkEnd w:id="14"/>
     </w:p>
     <w:p/>
@@ -7080,7 +6883,6 @@
             <w:r>
               <w:t xml:space="preserve">no sistema </w:t>
             </w:r>
-            <w:proofErr w:type="spellStart"/>
             <w:r>
               <w:rPr>
                 <w:i/>
@@ -7088,7 +6890,6 @@
               </w:rPr>
               <w:t>gateway</w:t>
             </w:r>
-            <w:proofErr w:type="spellEnd"/>
             <w:r>
               <w:rPr>
                 <w:i/>
@@ -7913,7 +7714,7 @@
         <w:t>)</w:t>
       </w:r>
       <w:r>
-        <w:t xml:space="preserve">: </w:t>
+        <w:t xml:space="preserve"> e </w:t>
       </w:r>
       <w:r>
         <w:t xml:space="preserve">será necessário definir </w:t>
@@ -7998,10 +7799,7 @@
         <w:t xml:space="preserve"> </w:t>
       </w:r>
       <w:r>
-        <w:t xml:space="preserve">servirá ferramentas </w:t>
-      </w:r>
-      <w:r>
-        <w:t>uteis</w:t>
+        <w:t>será uma ferramenta útil</w:t>
       </w:r>
       <w:r>
         <w:t xml:space="preserve"> </w:t>
@@ -8092,6 +7890,7 @@
         <w:t xml:space="preserve">. </w:t>
       </w:r>
     </w:p>
+    <w:p/>
     <w:p/>
     <w:p>
       <w:pPr>
@@ -8778,21 +8577,12 @@
             <w:r>
               <w:t xml:space="preserve"> (</w:t>
             </w:r>
-            <w:proofErr w:type="spellStart"/>
             <w:r>
               <w:rPr>
                 <w:i/>
                 <w:iCs/>
               </w:rPr>
-              <w:t>HyperText</w:t>
-            </w:r>
-            <w:proofErr w:type="spellEnd"/>
-            <w:r>
-              <w:rPr>
-                <w:i/>
-                <w:iCs/>
-              </w:rPr>
-              <w:t xml:space="preserve"> </w:t>
+              <w:t xml:space="preserve">HyperText </w:t>
             </w:r>
             <w:proofErr w:type="spellStart"/>
             <w:r>
@@ -8862,7 +8652,7 @@
         </w:numPr>
       </w:pPr>
       <w:bookmarkStart w:id="15" w:name="_Toc99372405"/>
-      <w:bookmarkStart w:id="16" w:name="_Toc99571509"/>
+      <w:bookmarkStart w:id="16" w:name="_Toc99612366"/>
       <w:r>
         <w:lastRenderedPageBreak/>
         <w:t>Planificação do projeto</w:t>
@@ -9126,7 +8916,6 @@
                                 <w:szCs w:val="28"/>
                               </w:rPr>
                             </w:pPr>
-                            <w:proofErr w:type="spellStart"/>
                             <w:r>
                               <w:rPr>
                                 <w:b/>
@@ -9145,7 +8934,6 @@
                               </w:rPr>
                               <w:t>-etapa</w:t>
                             </w:r>
-                            <w:proofErr w:type="spellEnd"/>
                           </w:p>
                         </w:txbxContent>
                       </wps:txbx>
@@ -9176,7 +8964,6 @@
                           <w:szCs w:val="28"/>
                         </w:rPr>
                       </w:pPr>
-                      <w:proofErr w:type="spellStart"/>
                       <w:r>
                         <w:rPr>
                           <w:b/>
@@ -9195,7 +8982,6 @@
                         </w:rPr>
                         <w:t>-etapa</w:t>
                       </w:r>
-                      <w:proofErr w:type="spellEnd"/>
                     </w:p>
                   </w:txbxContent>
                 </v:textbox>
@@ -9379,7 +9165,7 @@
                                 <w:szCs w:val="20"/>
                               </w:rPr>
                             </w:pPr>
-                            <w:bookmarkStart w:id="17" w:name="_Toc99571513"/>
+                            <w:bookmarkStart w:id="17" w:name="_Toc99612370"/>
                             <w:r>
                               <w:rPr>
                                 <w:sz w:val="20"/>
@@ -9495,7 +9281,7 @@
                           <w:szCs w:val="20"/>
                         </w:rPr>
                       </w:pPr>
-                      <w:bookmarkStart w:id="18" w:name="_Toc99571513"/>
+                      <w:bookmarkStart w:id="18" w:name="_Toc99612370"/>
                       <w:r>
                         <w:rPr>
                           <w:sz w:val="20"/>
@@ -9617,7 +9403,7 @@
         <w:lastRenderedPageBreak/>
         <w:t xml:space="preserve"> </w:t>
       </w:r>
-      <w:bookmarkStart w:id="19" w:name="_Toc99571510"/>
+      <w:bookmarkStart w:id="19" w:name="_Toc99612367"/>
       <w:r>
         <w:t>Conclusão</w:t>
       </w:r>
@@ -9639,7 +9425,13 @@
         <w:t xml:space="preserve"> que o desenvolvimento desta fase manter-se-</w:t>
       </w:r>
       <w:r>
-        <w:t xml:space="preserve">á dentro dos níveis de dificuldade e complexidade da anteriormente feita, aplicando, no entanto, mais e outros conhecimentos adquiridos noutras unidades curriculares: desenvolvimento de base de dados (Fundamentos de Base de Dados), utilização de </w:t>
+        <w:t>á dentro dos níveis de dificuldade e complexidade da anteriormente feita, aplicando</w:t>
+      </w:r>
+      <w:r>
+        <w:t xml:space="preserve"> também</w:t>
+      </w:r>
+      <w:r>
+        <w:t xml:space="preserve">, no entanto, outros conhecimentos adquiridos noutras unidades curriculares: desenvolvimento de base de dados (Fundamentos de Base de Dados), utilização de </w:t>
       </w:r>
       <w:proofErr w:type="spellStart"/>
       <w:r>
@@ -9654,7 +9446,19 @@
         <w:t xml:space="preserve"> (</w:t>
       </w:r>
       <w:r>
-        <w:t>Sistemas Distribuídos) entre obtidos anteriormente.</w:t>
+        <w:t>Sistemas Distribuídos)</w:t>
+      </w:r>
+      <w:r>
+        <w:t xml:space="preserve">, </w:t>
+      </w:r>
+      <w:r>
+        <w:t xml:space="preserve">entre </w:t>
+      </w:r>
+      <w:r>
+        <w:t xml:space="preserve">outros </w:t>
+      </w:r>
+      <w:r>
+        <w:t>obtidos anteriormente.</w:t>
       </w:r>
     </w:p>
     <w:p>
@@ -9761,7 +9565,7 @@
       </w:sdtPr>
       <w:sdtEndPr/>
       <w:sdtContent>
-        <w:bookmarkStart w:id="20" w:name="_Toc99571511" w:displacedByCustomXml="prev"/>
+        <w:bookmarkStart w:id="20" w:name="_Toc99612368" w:displacedByCustomXml="prev"/>
         <w:p>
           <w:pPr>
             <w:pStyle w:val="Ttulo1"/>
@@ -9861,11 +9665,13 @@
                       <w:pStyle w:val="Bibliografia"/>
                       <w:rPr>
                         <w:noProof/>
+                        <w:lang w:val="en-GB"/>
                       </w:rPr>
                     </w:pPr>
                     <w:r>
                       <w:rPr>
                         <w:noProof/>
+                        <w:lang w:val="en-GB"/>
                       </w:rPr>
                       <w:t>Espressif Systems, “ESP32 Series,” 21 Fevereiro 2022. [Online]. Available: https://www.espressif.com/sites/default/files/documentation/esp32_datasheet_en.pdf.</w:t>
                     </w:r>
@@ -9907,13 +9713,21 @@
                       <w:pStyle w:val="Bibliografia"/>
                       <w:rPr>
                         <w:noProof/>
+                        <w:lang w:val="en-GB"/>
                       </w:rPr>
                     </w:pPr>
                     <w:r>
                       <w:rPr>
                         <w:noProof/>
                       </w:rPr>
-                      <w:t>“Bot n Roll,” 20 Fevereiro 2022. [Online]. Available: https://www.botnroll.com/1219-medium_default/sensor-de-temperatura-e-humidade-dht11.jpg.</w:t>
+                      <w:t xml:space="preserve">“Bot n Roll,” 20 Fevereiro 2022. [Online]. </w:t>
+                    </w:r>
+                    <w:r>
+                      <w:rPr>
+                        <w:noProof/>
+                        <w:lang w:val="en-GB"/>
+                      </w:rPr>
+                      <w:t>Available: https://www.botnroll.com/1219-medium_default/sensor-de-temperatura-e-humidade-dht11.jpg.</w:t>
                     </w:r>
                   </w:p>
                 </w:tc>
@@ -9953,11 +9767,13 @@
                       <w:pStyle w:val="Bibliografia"/>
                       <w:rPr>
                         <w:noProof/>
+                        <w:lang w:val="en-GB"/>
                       </w:rPr>
                     </w:pPr>
                     <w:r>
                       <w:rPr>
                         <w:noProof/>
+                        <w:lang w:val="en-GB"/>
                       </w:rPr>
                       <w:t>dfrobot, 20 Fevereiro 2022. [Online]. Available: https://image.dfrobot.com/image/data/DFR0067/DFR0067_DS_10_en.pdf.</w:t>
                     </w:r>
@@ -9999,11 +9815,13 @@
                       <w:pStyle w:val="Bibliografia"/>
                       <w:rPr>
                         <w:noProof/>
+                        <w:lang w:val="en-GB"/>
                       </w:rPr>
                     </w:pPr>
                     <w:r>
                       <w:rPr>
                         <w:noProof/>
+                        <w:lang w:val="en-GB"/>
                       </w:rPr>
                       <w:t>“fnac-static,” 20 Fevereiro 2022. [Online]. Available: https://static.fnac-static.com/multimedia/Images/PT/NR/67/05/62/6423911/1540-1.jpg.</w:t>
                     </w:r>
@@ -10137,11 +9955,13 @@
                       <w:pStyle w:val="Bibliografia"/>
                       <w:rPr>
                         <w:noProof/>
+                        <w:lang w:val="en-GB"/>
                       </w:rPr>
                     </w:pPr>
                     <w:r>
                       <w:rPr>
                         <w:noProof/>
+                        <w:lang w:val="en-GB"/>
                       </w:rPr>
                       <w:t>“sparkfun,” 20 Fevereiro 2022. [Online]. Available: https://cdn.sparkfun.com//assets/parts/3/3/4/5/09567-01-Working.jpg.</w:t>
                     </w:r>
@@ -10183,11 +10003,13 @@
                       <w:pStyle w:val="Bibliografia"/>
                       <w:rPr>
                         <w:noProof/>
+                        <w:lang w:val="en-GB"/>
                       </w:rPr>
                     </w:pPr>
                     <w:r>
                       <w:rPr>
                         <w:noProof/>
+                        <w:lang w:val="en-GB"/>
                       </w:rPr>
                       <w:t>botnroll, 2 2 2022. [Online]. Available: https://www.botnroll.com/8958-medium_default/sensor-de-press-o-atmosf-rica-bmp280.jpg.</w:t>
                     </w:r>
@@ -10229,11 +10051,13 @@
                       <w:pStyle w:val="Bibliografia"/>
                       <w:rPr>
                         <w:noProof/>
+                        <w:lang w:val="en-GB"/>
                       </w:rPr>
                     </w:pPr>
                     <w:r>
                       <w:rPr>
                         <w:noProof/>
+                        <w:lang w:val="en-GB"/>
                       </w:rPr>
                       <w:t>Bot n Roll, “botnroll,” 22 2 2022. [Online]. Available: https://www.botnroll.com/8958-medium_default/sensor-de-press-o-atmosf-rica-bmp280.jpg.</w:t>
                     </w:r>
@@ -10247,6 +10071,7 @@
                 <w:rPr>
                   <w:rFonts w:eastAsia="Times New Roman"/>
                   <w:noProof/>
+                  <w:lang w:val="en-GB"/>
                 </w:rPr>
               </w:pPr>
             </w:p>
@@ -15874,6 +15699,12 @@
 </file>
 
 <file path=customXml/item1.xml><?xml version="1.0" encoding="utf-8"?>
+<p:properties xmlns:p="http://schemas.microsoft.com/office/2006/metadata/properties" xmlns:xsi="http://www.w3.org/2001/XMLSchema-instance" xmlns:pc="http://schemas.microsoft.com/office/infopath/2007/PartnerControls">
+  <documentManagement/>
+</p:properties>
+</file>
+
+<file path=customXml/item2.xml><?xml version="1.0" encoding="utf-8"?>
 <ct:contentTypeSchema xmlns:ct="http://schemas.microsoft.com/office/2006/metadata/contentType" xmlns:ma="http://schemas.microsoft.com/office/2006/metadata/properties/metaAttributes" ct:_="" ma:_="" ma:contentTypeName="Documento" ma:contentTypeID="0x01010011F90FC35F43C4489B2CD36FA0F3C289" ma:contentTypeVersion="7" ma:contentTypeDescription="Criar um novo documento." ma:contentTypeScope="" ma:versionID="9864be888b646eec66c39ed26e93f1a6">
   <xsd:schema xmlns:xsd="http://www.w3.org/2001/XMLSchema" xmlns:xs="http://www.w3.org/2001/XMLSchema" xmlns:p="http://schemas.microsoft.com/office/2006/metadata/properties" xmlns:ns3="f680c084-e823-48d4-9f3b-bf3082bb4c81" xmlns:ns4="01fcca5a-404f-44f8-bf3e-0eef3a175e04" targetNamespace="http://schemas.microsoft.com/office/2006/metadata/properties" ma:root="true" ma:fieldsID="881077378b022af92a24c7fcfbbe6c4d" ns3:_="" ns4:_="">
     <xsd:import namespace="f680c084-e823-48d4-9f3b-bf3082bb4c81"/>
@@ -16058,7 +15889,7 @@
 </ct:contentTypeSchema>
 </file>
 
-<file path=customXml/item2.xml><?xml version="1.0" encoding="utf-8"?>
+<file path=customXml/item3.xml><?xml version="1.0" encoding="utf-8"?>
 <b:Sources xmlns:b="http://schemas.openxmlformats.org/officeDocument/2006/bibliography" xmlns="http://schemas.openxmlformats.org/officeDocument/2006/bibliography" SelectedStyle="\IEEE2006OfficeOnline.xsl" StyleName="IEEE" Version="2006">
   <b:Source>
     <b:Tag>Bot22</b:Tag>
@@ -16185,7 +16016,7 @@
 </b:Sources>
 </file>
 
-<file path=customXml/item3.xml><?xml version="1.0" encoding="utf-8"?>
+<file path=customXml/item4.xml><?xml version="1.0" encoding="utf-8"?>
 <?mso-contentType ?>
 <FormTemplates xmlns="http://schemas.microsoft.com/sharepoint/v3/contenttype/forms">
   <Display>DocumentLibraryForm</Display>
@@ -16194,13 +16025,16 @@
 </FormTemplates>
 </file>
 
-<file path=customXml/item4.xml><?xml version="1.0" encoding="utf-8"?>
-<p:properties xmlns:p="http://schemas.microsoft.com/office/2006/metadata/properties" xmlns:xsi="http://www.w3.org/2001/XMLSchema-instance" xmlns:pc="http://schemas.microsoft.com/office/infopath/2007/PartnerControls">
-  <documentManagement/>
-</p:properties>
+<file path=customXml/itemProps1.xml><?xml version="1.0" encoding="utf-8"?>
+<ds:datastoreItem xmlns:ds="http://schemas.openxmlformats.org/officeDocument/2006/customXml" ds:itemID="{AE3A7FFE-158D-4604-99CE-B6467F51B59E}">
+  <ds:schemaRefs>
+    <ds:schemaRef ds:uri="http://schemas.microsoft.com/office/2006/metadata/properties"/>
+    <ds:schemaRef ds:uri="http://schemas.microsoft.com/office/infopath/2007/PartnerControls"/>
+  </ds:schemaRefs>
+</ds:datastoreItem>
 </file>
 
-<file path=customXml/itemProps1.xml><?xml version="1.0" encoding="utf-8"?>
+<file path=customXml/itemProps2.xml><?xml version="1.0" encoding="utf-8"?>
 <ds:datastoreItem xmlns:ds="http://schemas.openxmlformats.org/officeDocument/2006/customXml" ds:itemID="{61B6C203-303E-4FAC-9FBF-CB08498C3D80}">
   <ds:schemaRefs>
     <ds:schemaRef ds:uri="http://schemas.microsoft.com/office/2006/metadata/contentType"/>
@@ -16219,7 +16053,7 @@
 </ds:datastoreItem>
 </file>
 
-<file path=customXml/itemProps2.xml><?xml version="1.0" encoding="utf-8"?>
+<file path=customXml/itemProps3.xml><?xml version="1.0" encoding="utf-8"?>
 <ds:datastoreItem xmlns:ds="http://schemas.openxmlformats.org/officeDocument/2006/customXml" ds:itemID="{A0C7749E-C7E9-45F3-BD23-EE5E30678CDE}">
   <ds:schemaRefs>
     <ds:schemaRef ds:uri="http://schemas.openxmlformats.org/officeDocument/2006/bibliography"/>
@@ -16227,19 +16061,10 @@
 </ds:datastoreItem>
 </file>
 
-<file path=customXml/itemProps3.xml><?xml version="1.0" encoding="utf-8"?>
+<file path=customXml/itemProps4.xml><?xml version="1.0" encoding="utf-8"?>
 <ds:datastoreItem xmlns:ds="http://schemas.openxmlformats.org/officeDocument/2006/customXml" ds:itemID="{9220623F-6284-4CD2-85C6-2E763215391C}">
   <ds:schemaRefs>
     <ds:schemaRef ds:uri="http://schemas.microsoft.com/sharepoint/v3/contenttype/forms"/>
   </ds:schemaRefs>
 </ds:datastoreItem>
-</file>
-
-<file path=customXml/itemProps4.xml><?xml version="1.0" encoding="utf-8"?>
-<ds:datastoreItem xmlns:ds="http://schemas.openxmlformats.org/officeDocument/2006/customXml" ds:itemID="{AE3A7FFE-158D-4604-99CE-B6467F51B59E}">
-  <ds:schemaRefs>
-    <ds:schemaRef ds:uri="http://schemas.microsoft.com/office/2006/metadata/properties"/>
-    <ds:schemaRef ds:uri="http://schemas.microsoft.com/office/infopath/2007/PartnerControls"/>
-  </ds:schemaRefs>
-</ds:datastoreItem>
 </file>
</xml_diff>